<commit_message>
assignment ready to submit
</commit_message>
<xml_diff>
--- a/Report.docx
+++ b/Report.docx
@@ -10,6 +10,7 @@
           <w:docPartUnique/>
         </w:docPartObj>
       </w:sdtPr>
+      <w:sdtEndPr/>
       <w:sdtContent>
         <w:p/>
         <w:p>
@@ -108,6 +109,7 @@
                                     <w:dataBinding w:prefixMappings="xmlns:ns0='http://purl.org/dc/elements/1.1/' xmlns:ns1='http://schemas.openxmlformats.org/package/2006/metadata/core-properties' " w:xpath="/ns1:coreProperties[1]/ns0:title[1]" w:storeItemID="{6C3C8BC8-F283-45AE-878A-BAB7291924A1}"/>
                                     <w:text/>
                                   </w:sdtPr>
+                                  <w:sdtEndPr/>
                                   <w:sdtContent>
                                     <w:r>
                                       <w:rPr>
@@ -134,6 +136,7 @@
                                   <w:dataBinding w:prefixMappings="xmlns:ns0='http://purl.org/dc/elements/1.1/' xmlns:ns1='http://schemas.openxmlformats.org/package/2006/metadata/core-properties' " w:xpath="/ns1:coreProperties[1]/ns0:subject[1]" w:storeItemID="{6C3C8BC8-F283-45AE-878A-BAB7291924A1}"/>
                                   <w:text/>
                                 </w:sdtPr>
+                                <w:sdtEndPr/>
                                 <w:sdtContent>
                                   <w:p>
                                     <w:pPr>
@@ -172,6 +175,7 @@
                                   <w:dataBinding w:prefixMappings="xmlns:ns0='http://purl.org/dc/elements/1.1/' xmlns:ns1='http://schemas.openxmlformats.org/package/2006/metadata/core-properties' " w:xpath="/ns1:coreProperties[1]/ns0:creator[1]" w:storeItemID="{6C3C8BC8-F283-45AE-878A-BAB7291924A1}"/>
                                   <w:text/>
                                 </w:sdtPr>
+                                <w:sdtEndPr/>
                                 <w:sdtContent>
                                   <w:p>
                                     <w:pPr>
@@ -248,6 +252,7 @@
                               <w:dataBinding w:prefixMappings="xmlns:ns0='http://purl.org/dc/elements/1.1/' xmlns:ns1='http://schemas.openxmlformats.org/package/2006/metadata/core-properties' " w:xpath="/ns1:coreProperties[1]/ns0:title[1]" w:storeItemID="{6C3C8BC8-F283-45AE-878A-BAB7291924A1}"/>
                               <w:text/>
                             </w:sdtPr>
+                            <w:sdtEndPr/>
                             <w:sdtContent>
                               <w:r>
                                 <w:rPr>
@@ -274,6 +279,7 @@
                             <w:dataBinding w:prefixMappings="xmlns:ns0='http://purl.org/dc/elements/1.1/' xmlns:ns1='http://schemas.openxmlformats.org/package/2006/metadata/core-properties' " w:xpath="/ns1:coreProperties[1]/ns0:subject[1]" w:storeItemID="{6C3C8BC8-F283-45AE-878A-BAB7291924A1}"/>
                             <w:text/>
                           </w:sdtPr>
+                          <w:sdtEndPr/>
                           <w:sdtContent>
                             <w:p>
                               <w:pPr>
@@ -312,6 +318,7 @@
                             <w:dataBinding w:prefixMappings="xmlns:ns0='http://purl.org/dc/elements/1.1/' xmlns:ns1='http://schemas.openxmlformats.org/package/2006/metadata/core-properties' " w:xpath="/ns1:coreProperties[1]/ns0:creator[1]" w:storeItemID="{6C3C8BC8-F283-45AE-878A-BAB7291924A1}"/>
                             <w:text/>
                           </w:sdtPr>
+                          <w:sdtEndPr/>
                           <w:sdtContent>
                             <w:p>
                               <w:pPr>
@@ -429,6 +436,7 @@
                                     <w:calendar w:val="gregorian"/>
                                   </w:date>
                                 </w:sdtPr>
+                                <w:sdtEndPr/>
                                 <w:sdtContent>
                                   <w:p>
                                     <w:pPr>
@@ -495,6 +503,7 @@
                               <w:calendar w:val="gregorian"/>
                             </w:date>
                           </w:sdtPr>
+                          <w:sdtEndPr/>
                           <w:sdtContent>
                             <w:p>
                               <w:pPr>
@@ -535,10 +544,1440 @@
       <w:pPr>
         <w:pStyle w:val="Heading1"/>
       </w:pPr>
+    </w:p>
+    <w:sdt>
+      <w:sdtPr>
+        <w:id w:val="-147603831"/>
+        <w:docPartObj>
+          <w:docPartGallery w:val="Table of Contents"/>
+          <w:docPartUnique/>
+        </w:docPartObj>
+      </w:sdtPr>
+      <w:sdtEndPr>
+        <w:rPr>
+          <w:rFonts w:asciiTheme="minorHAnsi" w:eastAsiaTheme="minorHAnsi" w:hAnsiTheme="minorHAnsi" w:cstheme="minorBidi"/>
+          <w:b/>
+          <w:bCs/>
+          <w:noProof/>
+          <w:color w:val="auto"/>
+          <w:sz w:val="22"/>
+          <w:szCs w:val="22"/>
+          <w:lang w:val="en-AU"/>
+        </w:rPr>
+      </w:sdtEndPr>
+      <w:sdtContent>
+        <w:p>
+          <w:pPr>
+            <w:pStyle w:val="TOCHeading"/>
+          </w:pPr>
+          <w:r>
+            <w:t>Contents</w:t>
+          </w:r>
+        </w:p>
+        <w:p>
+          <w:pPr>
+            <w:pStyle w:val="TOC1"/>
+            <w:tabs>
+              <w:tab w:val="right" w:leader="dot" w:pos="9016"/>
+            </w:tabs>
+            <w:rPr>
+              <w:noProof/>
+            </w:rPr>
+          </w:pPr>
+          <w:r>
+            <w:fldChar w:fldCharType="begin"/>
+          </w:r>
+          <w:r>
+            <w:instrText xml:space="preserve"> TOC \o "1-3" \h \z \u </w:instrText>
+          </w:r>
+          <w:r>
+            <w:fldChar w:fldCharType="separate"/>
+          </w:r>
+          <w:hyperlink w:anchor="_Toc35893438" w:history="1">
+            <w:r>
+              <w:rPr>
+                <w:rStyle w:val="Hyperlink"/>
+                <w:noProof/>
+              </w:rPr>
+              <w:t>Problem Overview</w:t>
+            </w:r>
+            <w:r>
+              <w:rPr>
+                <w:noProof/>
+                <w:webHidden/>
+              </w:rPr>
+              <w:tab/>
+            </w:r>
+            <w:r>
+              <w:rPr>
+                <w:noProof/>
+                <w:webHidden/>
+              </w:rPr>
+              <w:fldChar w:fldCharType="begin"/>
+            </w:r>
+            <w:r>
+              <w:rPr>
+                <w:noProof/>
+                <w:webHidden/>
+              </w:rPr>
+              <w:instrText xml:space="preserve"> PAGEREF _Toc35893438 \h </w:instrText>
+            </w:r>
+            <w:r>
+              <w:rPr>
+                <w:noProof/>
+                <w:webHidden/>
+              </w:rPr>
+            </w:r>
+            <w:r>
+              <w:rPr>
+                <w:noProof/>
+                <w:webHidden/>
+              </w:rPr>
+              <w:fldChar w:fldCharType="separate"/>
+            </w:r>
+            <w:r>
+              <w:rPr>
+                <w:noProof/>
+                <w:webHidden/>
+              </w:rPr>
+              <w:t>2</w:t>
+            </w:r>
+            <w:r>
+              <w:rPr>
+                <w:noProof/>
+                <w:webHidden/>
+              </w:rPr>
+              <w:fldChar w:fldCharType="end"/>
+            </w:r>
+          </w:hyperlink>
+        </w:p>
+        <w:p>
+          <w:pPr>
+            <w:pStyle w:val="TOC1"/>
+            <w:tabs>
+              <w:tab w:val="right" w:leader="dot" w:pos="9016"/>
+            </w:tabs>
+            <w:rPr>
+              <w:noProof/>
+            </w:rPr>
+          </w:pPr>
+          <w:hyperlink w:anchor="_Toc35893439" w:history="1">
+            <w:r>
+              <w:rPr>
+                <w:rStyle w:val="Hyperlink"/>
+                <w:noProof/>
+              </w:rPr>
+              <w:t>Part A – Uninformed Search</w:t>
+            </w:r>
+            <w:r>
+              <w:rPr>
+                <w:noProof/>
+                <w:webHidden/>
+              </w:rPr>
+              <w:tab/>
+            </w:r>
+            <w:r>
+              <w:rPr>
+                <w:noProof/>
+                <w:webHidden/>
+              </w:rPr>
+              <w:fldChar w:fldCharType="begin"/>
+            </w:r>
+            <w:r>
+              <w:rPr>
+                <w:noProof/>
+                <w:webHidden/>
+              </w:rPr>
+              <w:instrText xml:space="preserve"> PAGEREF _Toc35893439 \h </w:instrText>
+            </w:r>
+            <w:r>
+              <w:rPr>
+                <w:noProof/>
+                <w:webHidden/>
+              </w:rPr>
+            </w:r>
+            <w:r>
+              <w:rPr>
+                <w:noProof/>
+                <w:webHidden/>
+              </w:rPr>
+              <w:fldChar w:fldCharType="separate"/>
+            </w:r>
+            <w:r>
+              <w:rPr>
+                <w:noProof/>
+                <w:webHidden/>
+              </w:rPr>
+              <w:t>2</w:t>
+            </w:r>
+            <w:r>
+              <w:rPr>
+                <w:noProof/>
+                <w:webHidden/>
+              </w:rPr>
+              <w:fldChar w:fldCharType="end"/>
+            </w:r>
+          </w:hyperlink>
+        </w:p>
+        <w:p>
+          <w:pPr>
+            <w:pStyle w:val="TOC3"/>
+            <w:tabs>
+              <w:tab w:val="right" w:leader="dot" w:pos="9016"/>
+            </w:tabs>
+            <w:rPr>
+              <w:noProof/>
+            </w:rPr>
+          </w:pPr>
+          <w:hyperlink w:anchor="_Toc35893440" w:history="1">
+            <w:r>
+              <w:rPr>
+                <w:rStyle w:val="Hyperlink"/>
+                <w:noProof/>
+              </w:rPr>
+              <w:t>Algorithm Design – Breadth-First Search</w:t>
+            </w:r>
+            <w:r>
+              <w:rPr>
+                <w:noProof/>
+                <w:webHidden/>
+              </w:rPr>
+              <w:tab/>
+            </w:r>
+            <w:r>
+              <w:rPr>
+                <w:noProof/>
+                <w:webHidden/>
+              </w:rPr>
+              <w:fldChar w:fldCharType="begin"/>
+            </w:r>
+            <w:r>
+              <w:rPr>
+                <w:noProof/>
+                <w:webHidden/>
+              </w:rPr>
+              <w:instrText xml:space="preserve"> PAGEREF _Toc35893440 \h </w:instrText>
+            </w:r>
+            <w:r>
+              <w:rPr>
+                <w:noProof/>
+                <w:webHidden/>
+              </w:rPr>
+            </w:r>
+            <w:r>
+              <w:rPr>
+                <w:noProof/>
+                <w:webHidden/>
+              </w:rPr>
+              <w:fldChar w:fldCharType="separate"/>
+            </w:r>
+            <w:r>
+              <w:rPr>
+                <w:noProof/>
+                <w:webHidden/>
+              </w:rPr>
+              <w:t>2</w:t>
+            </w:r>
+            <w:r>
+              <w:rPr>
+                <w:noProof/>
+                <w:webHidden/>
+              </w:rPr>
+              <w:fldChar w:fldCharType="end"/>
+            </w:r>
+          </w:hyperlink>
+        </w:p>
+        <w:p>
+          <w:pPr>
+            <w:pStyle w:val="TOC3"/>
+            <w:tabs>
+              <w:tab w:val="right" w:leader="dot" w:pos="9016"/>
+            </w:tabs>
+            <w:rPr>
+              <w:noProof/>
+            </w:rPr>
+          </w:pPr>
+          <w:hyperlink w:anchor="_Toc35893441" w:history="1">
+            <w:r>
+              <w:rPr>
+                <w:rStyle w:val="Hyperlink"/>
+                <w:noProof/>
+              </w:rPr>
+              <w:t>Pseudocode – BFS Search</w:t>
+            </w:r>
+            <w:r>
+              <w:rPr>
+                <w:noProof/>
+                <w:webHidden/>
+              </w:rPr>
+              <w:tab/>
+            </w:r>
+            <w:r>
+              <w:rPr>
+                <w:noProof/>
+                <w:webHidden/>
+              </w:rPr>
+              <w:fldChar w:fldCharType="begin"/>
+            </w:r>
+            <w:r>
+              <w:rPr>
+                <w:noProof/>
+                <w:webHidden/>
+              </w:rPr>
+              <w:instrText xml:space="preserve"> PAGEREF _Toc35893441 \h </w:instrText>
+            </w:r>
+            <w:r>
+              <w:rPr>
+                <w:noProof/>
+                <w:webHidden/>
+              </w:rPr>
+            </w:r>
+            <w:r>
+              <w:rPr>
+                <w:noProof/>
+                <w:webHidden/>
+              </w:rPr>
+              <w:fldChar w:fldCharType="separate"/>
+            </w:r>
+            <w:r>
+              <w:rPr>
+                <w:noProof/>
+                <w:webHidden/>
+              </w:rPr>
+              <w:t>2</w:t>
+            </w:r>
+            <w:r>
+              <w:rPr>
+                <w:noProof/>
+                <w:webHidden/>
+              </w:rPr>
+              <w:fldChar w:fldCharType="end"/>
+            </w:r>
+          </w:hyperlink>
+        </w:p>
+        <w:p>
+          <w:pPr>
+            <w:pStyle w:val="TOC3"/>
+            <w:tabs>
+              <w:tab w:val="right" w:leader="dot" w:pos="9016"/>
+            </w:tabs>
+            <w:rPr>
+              <w:noProof/>
+            </w:rPr>
+          </w:pPr>
+          <w:hyperlink w:anchor="_Toc35893442" w:history="1">
+            <w:r>
+              <w:rPr>
+                <w:rStyle w:val="Hyperlink"/>
+                <w:noProof/>
+              </w:rPr>
+              <w:t>Results</w:t>
+            </w:r>
+            <w:r>
+              <w:rPr>
+                <w:noProof/>
+                <w:webHidden/>
+              </w:rPr>
+              <w:tab/>
+            </w:r>
+            <w:r>
+              <w:rPr>
+                <w:noProof/>
+                <w:webHidden/>
+              </w:rPr>
+              <w:fldChar w:fldCharType="begin"/>
+            </w:r>
+            <w:r>
+              <w:rPr>
+                <w:noProof/>
+                <w:webHidden/>
+              </w:rPr>
+              <w:instrText xml:space="preserve"> PAGEREF _Toc35893442 \h </w:instrText>
+            </w:r>
+            <w:r>
+              <w:rPr>
+                <w:noProof/>
+                <w:webHidden/>
+              </w:rPr>
+            </w:r>
+            <w:r>
+              <w:rPr>
+                <w:noProof/>
+                <w:webHidden/>
+              </w:rPr>
+              <w:fldChar w:fldCharType="separate"/>
+            </w:r>
+            <w:r>
+              <w:rPr>
+                <w:noProof/>
+                <w:webHidden/>
+              </w:rPr>
+              <w:t>3</w:t>
+            </w:r>
+            <w:r>
+              <w:rPr>
+                <w:noProof/>
+                <w:webHidden/>
+              </w:rPr>
+              <w:fldChar w:fldCharType="end"/>
+            </w:r>
+          </w:hyperlink>
+        </w:p>
+        <w:p>
+          <w:pPr>
+            <w:pStyle w:val="TOC1"/>
+            <w:tabs>
+              <w:tab w:val="right" w:leader="dot" w:pos="9016"/>
+            </w:tabs>
+            <w:rPr>
+              <w:noProof/>
+            </w:rPr>
+          </w:pPr>
+          <w:hyperlink w:anchor="_Toc35893443" w:history="1">
+            <w:r>
+              <w:rPr>
+                <w:rStyle w:val="Hyperlink"/>
+                <w:noProof/>
+              </w:rPr>
+              <w:t>Pruned BFS</w:t>
+            </w:r>
+            <w:r>
+              <w:rPr>
+                <w:noProof/>
+                <w:webHidden/>
+              </w:rPr>
+              <w:tab/>
+            </w:r>
+            <w:r>
+              <w:rPr>
+                <w:noProof/>
+                <w:webHidden/>
+              </w:rPr>
+              <w:fldChar w:fldCharType="begin"/>
+            </w:r>
+            <w:r>
+              <w:rPr>
+                <w:noProof/>
+                <w:webHidden/>
+              </w:rPr>
+              <w:instrText xml:space="preserve"> PAGEREF _Toc35893443 \h </w:instrText>
+            </w:r>
+            <w:r>
+              <w:rPr>
+                <w:noProof/>
+                <w:webHidden/>
+              </w:rPr>
+            </w:r>
+            <w:r>
+              <w:rPr>
+                <w:noProof/>
+                <w:webHidden/>
+              </w:rPr>
+              <w:fldChar w:fldCharType="separate"/>
+            </w:r>
+            <w:r>
+              <w:rPr>
+                <w:noProof/>
+                <w:webHidden/>
+              </w:rPr>
+              <w:t>3</w:t>
+            </w:r>
+            <w:r>
+              <w:rPr>
+                <w:noProof/>
+                <w:webHidden/>
+              </w:rPr>
+              <w:fldChar w:fldCharType="end"/>
+            </w:r>
+          </w:hyperlink>
+        </w:p>
+        <w:p>
+          <w:pPr>
+            <w:pStyle w:val="TOC2"/>
+            <w:tabs>
+              <w:tab w:val="right" w:leader="dot" w:pos="9016"/>
+            </w:tabs>
+            <w:rPr>
+              <w:noProof/>
+            </w:rPr>
+          </w:pPr>
+          <w:hyperlink w:anchor="_Toc35893444" w:history="1">
+            <w:r>
+              <w:rPr>
+                <w:rStyle w:val="Hyperlink"/>
+                <w:noProof/>
+              </w:rPr>
+              <w:t>N = 30 - BFS</w:t>
+            </w:r>
+            <w:r>
+              <w:rPr>
+                <w:noProof/>
+                <w:webHidden/>
+              </w:rPr>
+              <w:tab/>
+            </w:r>
+            <w:r>
+              <w:rPr>
+                <w:noProof/>
+                <w:webHidden/>
+              </w:rPr>
+              <w:fldChar w:fldCharType="begin"/>
+            </w:r>
+            <w:r>
+              <w:rPr>
+                <w:noProof/>
+                <w:webHidden/>
+              </w:rPr>
+              <w:instrText xml:space="preserve"> PAGEREF _Toc35893444 \h </w:instrText>
+            </w:r>
+            <w:r>
+              <w:rPr>
+                <w:noProof/>
+                <w:webHidden/>
+              </w:rPr>
+            </w:r>
+            <w:r>
+              <w:rPr>
+                <w:noProof/>
+                <w:webHidden/>
+              </w:rPr>
+              <w:fldChar w:fldCharType="separate"/>
+            </w:r>
+            <w:r>
+              <w:rPr>
+                <w:noProof/>
+                <w:webHidden/>
+              </w:rPr>
+              <w:t>4</w:t>
+            </w:r>
+            <w:r>
+              <w:rPr>
+                <w:noProof/>
+                <w:webHidden/>
+              </w:rPr>
+              <w:fldChar w:fldCharType="end"/>
+            </w:r>
+          </w:hyperlink>
+        </w:p>
+        <w:p>
+          <w:pPr>
+            <w:pStyle w:val="TOC1"/>
+            <w:tabs>
+              <w:tab w:val="right" w:leader="dot" w:pos="9016"/>
+            </w:tabs>
+            <w:rPr>
+              <w:noProof/>
+            </w:rPr>
+          </w:pPr>
+          <w:hyperlink w:anchor="_Toc35893445" w:history="1">
+            <w:r>
+              <w:rPr>
+                <w:rStyle w:val="Hyperlink"/>
+                <w:noProof/>
+              </w:rPr>
+              <w:t>Part B – Informed Search</w:t>
+            </w:r>
+            <w:r>
+              <w:rPr>
+                <w:noProof/>
+                <w:webHidden/>
+              </w:rPr>
+              <w:tab/>
+            </w:r>
+            <w:r>
+              <w:rPr>
+                <w:noProof/>
+                <w:webHidden/>
+              </w:rPr>
+              <w:fldChar w:fldCharType="begin"/>
+            </w:r>
+            <w:r>
+              <w:rPr>
+                <w:noProof/>
+                <w:webHidden/>
+              </w:rPr>
+              <w:instrText xml:space="preserve"> PAGEREF _Toc35893445 \h </w:instrText>
+            </w:r>
+            <w:r>
+              <w:rPr>
+                <w:noProof/>
+                <w:webHidden/>
+              </w:rPr>
+            </w:r>
+            <w:r>
+              <w:rPr>
+                <w:noProof/>
+                <w:webHidden/>
+              </w:rPr>
+              <w:fldChar w:fldCharType="separate"/>
+            </w:r>
+            <w:r>
+              <w:rPr>
+                <w:noProof/>
+                <w:webHidden/>
+              </w:rPr>
+              <w:t>5</w:t>
+            </w:r>
+            <w:r>
+              <w:rPr>
+                <w:noProof/>
+                <w:webHidden/>
+              </w:rPr>
+              <w:fldChar w:fldCharType="end"/>
+            </w:r>
+          </w:hyperlink>
+        </w:p>
+        <w:p>
+          <w:pPr>
+            <w:pStyle w:val="TOC2"/>
+            <w:tabs>
+              <w:tab w:val="right" w:leader="dot" w:pos="9016"/>
+            </w:tabs>
+            <w:rPr>
+              <w:noProof/>
+            </w:rPr>
+          </w:pPr>
+          <w:hyperlink w:anchor="_Toc35893446" w:history="1">
+            <w:r>
+              <w:rPr>
+                <w:rStyle w:val="Hyperlink"/>
+                <w:noProof/>
+              </w:rPr>
+              <w:t>Hillclimb</w:t>
+            </w:r>
+            <w:r>
+              <w:rPr>
+                <w:noProof/>
+                <w:webHidden/>
+              </w:rPr>
+              <w:tab/>
+            </w:r>
+            <w:r>
+              <w:rPr>
+                <w:noProof/>
+                <w:webHidden/>
+              </w:rPr>
+              <w:fldChar w:fldCharType="begin"/>
+            </w:r>
+            <w:r>
+              <w:rPr>
+                <w:noProof/>
+                <w:webHidden/>
+              </w:rPr>
+              <w:instrText xml:space="preserve"> PAGEREF _Toc35893446 \h </w:instrText>
+            </w:r>
+            <w:r>
+              <w:rPr>
+                <w:noProof/>
+                <w:webHidden/>
+              </w:rPr>
+            </w:r>
+            <w:r>
+              <w:rPr>
+                <w:noProof/>
+                <w:webHidden/>
+              </w:rPr>
+              <w:fldChar w:fldCharType="separate"/>
+            </w:r>
+            <w:r>
+              <w:rPr>
+                <w:noProof/>
+                <w:webHidden/>
+              </w:rPr>
+              <w:t>5</w:t>
+            </w:r>
+            <w:r>
+              <w:rPr>
+                <w:noProof/>
+                <w:webHidden/>
+              </w:rPr>
+              <w:fldChar w:fldCharType="end"/>
+            </w:r>
+          </w:hyperlink>
+        </w:p>
+        <w:p>
+          <w:pPr>
+            <w:pStyle w:val="TOC3"/>
+            <w:tabs>
+              <w:tab w:val="right" w:leader="dot" w:pos="9016"/>
+            </w:tabs>
+            <w:rPr>
+              <w:noProof/>
+            </w:rPr>
+          </w:pPr>
+          <w:hyperlink w:anchor="_Toc35893447" w:history="1">
+            <w:r>
+              <w:rPr>
+                <w:rStyle w:val="Hyperlink"/>
+                <w:noProof/>
+              </w:rPr>
+              <w:t>Algorithm Design – Hill-climb</w:t>
+            </w:r>
+            <w:r>
+              <w:rPr>
+                <w:noProof/>
+                <w:webHidden/>
+              </w:rPr>
+              <w:tab/>
+            </w:r>
+            <w:r>
+              <w:rPr>
+                <w:noProof/>
+                <w:webHidden/>
+              </w:rPr>
+              <w:fldChar w:fldCharType="begin"/>
+            </w:r>
+            <w:r>
+              <w:rPr>
+                <w:noProof/>
+                <w:webHidden/>
+              </w:rPr>
+              <w:instrText xml:space="preserve"> PAGEREF _Toc35893447 \h </w:instrText>
+            </w:r>
+            <w:r>
+              <w:rPr>
+                <w:noProof/>
+                <w:webHidden/>
+              </w:rPr>
+            </w:r>
+            <w:r>
+              <w:rPr>
+                <w:noProof/>
+                <w:webHidden/>
+              </w:rPr>
+              <w:fldChar w:fldCharType="separate"/>
+            </w:r>
+            <w:r>
+              <w:rPr>
+                <w:noProof/>
+                <w:webHidden/>
+              </w:rPr>
+              <w:t>5</w:t>
+            </w:r>
+            <w:r>
+              <w:rPr>
+                <w:noProof/>
+                <w:webHidden/>
+              </w:rPr>
+              <w:fldChar w:fldCharType="end"/>
+            </w:r>
+          </w:hyperlink>
+        </w:p>
+        <w:p>
+          <w:pPr>
+            <w:pStyle w:val="TOC3"/>
+            <w:tabs>
+              <w:tab w:val="right" w:leader="dot" w:pos="9016"/>
+            </w:tabs>
+            <w:rPr>
+              <w:noProof/>
+            </w:rPr>
+          </w:pPr>
+          <w:hyperlink w:anchor="_Toc35893448" w:history="1">
+            <w:r>
+              <w:rPr>
+                <w:rStyle w:val="Hyperlink"/>
+                <w:noProof/>
+              </w:rPr>
+              <w:t>Pseudocode – Hill-climb</w:t>
+            </w:r>
+            <w:r>
+              <w:rPr>
+                <w:noProof/>
+                <w:webHidden/>
+              </w:rPr>
+              <w:tab/>
+            </w:r>
+            <w:r>
+              <w:rPr>
+                <w:noProof/>
+                <w:webHidden/>
+              </w:rPr>
+              <w:fldChar w:fldCharType="begin"/>
+            </w:r>
+            <w:r>
+              <w:rPr>
+                <w:noProof/>
+                <w:webHidden/>
+              </w:rPr>
+              <w:instrText xml:space="preserve"> PAGEREF _Toc35893448 \h </w:instrText>
+            </w:r>
+            <w:r>
+              <w:rPr>
+                <w:noProof/>
+                <w:webHidden/>
+              </w:rPr>
+            </w:r>
+            <w:r>
+              <w:rPr>
+                <w:noProof/>
+                <w:webHidden/>
+              </w:rPr>
+              <w:fldChar w:fldCharType="separate"/>
+            </w:r>
+            <w:r>
+              <w:rPr>
+                <w:noProof/>
+                <w:webHidden/>
+              </w:rPr>
+              <w:t>5</w:t>
+            </w:r>
+            <w:r>
+              <w:rPr>
+                <w:noProof/>
+                <w:webHidden/>
+              </w:rPr>
+              <w:fldChar w:fldCharType="end"/>
+            </w:r>
+          </w:hyperlink>
+        </w:p>
+        <w:p>
+          <w:pPr>
+            <w:pStyle w:val="TOC3"/>
+            <w:tabs>
+              <w:tab w:val="right" w:leader="dot" w:pos="9016"/>
+            </w:tabs>
+            <w:rPr>
+              <w:noProof/>
+            </w:rPr>
+          </w:pPr>
+          <w:hyperlink w:anchor="_Toc35893449" w:history="1">
+            <w:r>
+              <w:rPr>
+                <w:rStyle w:val="Hyperlink"/>
+                <w:noProof/>
+              </w:rPr>
+              <w:t>Results</w:t>
+            </w:r>
+            <w:r>
+              <w:rPr>
+                <w:noProof/>
+                <w:webHidden/>
+              </w:rPr>
+              <w:tab/>
+            </w:r>
+            <w:r>
+              <w:rPr>
+                <w:noProof/>
+                <w:webHidden/>
+              </w:rPr>
+              <w:fldChar w:fldCharType="begin"/>
+            </w:r>
+            <w:r>
+              <w:rPr>
+                <w:noProof/>
+                <w:webHidden/>
+              </w:rPr>
+              <w:instrText xml:space="preserve"> PAGEREF _Toc35893449 \h </w:instrText>
+            </w:r>
+            <w:r>
+              <w:rPr>
+                <w:noProof/>
+                <w:webHidden/>
+              </w:rPr>
+            </w:r>
+            <w:r>
+              <w:rPr>
+                <w:noProof/>
+                <w:webHidden/>
+              </w:rPr>
+              <w:fldChar w:fldCharType="separate"/>
+            </w:r>
+            <w:r>
+              <w:rPr>
+                <w:noProof/>
+                <w:webHidden/>
+              </w:rPr>
+              <w:t>5</w:t>
+            </w:r>
+            <w:r>
+              <w:rPr>
+                <w:noProof/>
+                <w:webHidden/>
+              </w:rPr>
+              <w:fldChar w:fldCharType="end"/>
+            </w:r>
+          </w:hyperlink>
+        </w:p>
+        <w:p>
+          <w:pPr>
+            <w:pStyle w:val="TOC3"/>
+            <w:tabs>
+              <w:tab w:val="right" w:leader="dot" w:pos="9016"/>
+            </w:tabs>
+            <w:rPr>
+              <w:noProof/>
+            </w:rPr>
+          </w:pPr>
+          <w:hyperlink w:anchor="_Toc35893450" w:history="1">
+            <w:r>
+              <w:rPr>
+                <w:rStyle w:val="Hyperlink"/>
+                <w:noProof/>
+              </w:rPr>
+              <w:t>6-Queen Output – Hill-climb</w:t>
+            </w:r>
+            <w:r>
+              <w:rPr>
+                <w:noProof/>
+                <w:webHidden/>
+              </w:rPr>
+              <w:tab/>
+            </w:r>
+            <w:r>
+              <w:rPr>
+                <w:noProof/>
+                <w:webHidden/>
+              </w:rPr>
+              <w:fldChar w:fldCharType="begin"/>
+            </w:r>
+            <w:r>
+              <w:rPr>
+                <w:noProof/>
+                <w:webHidden/>
+              </w:rPr>
+              <w:instrText xml:space="preserve"> PAGEREF _Toc35893450 \h </w:instrText>
+            </w:r>
+            <w:r>
+              <w:rPr>
+                <w:noProof/>
+                <w:webHidden/>
+              </w:rPr>
+            </w:r>
+            <w:r>
+              <w:rPr>
+                <w:noProof/>
+                <w:webHidden/>
+              </w:rPr>
+              <w:fldChar w:fldCharType="separate"/>
+            </w:r>
+            <w:r>
+              <w:rPr>
+                <w:noProof/>
+                <w:webHidden/>
+              </w:rPr>
+              <w:t>6</w:t>
+            </w:r>
+            <w:r>
+              <w:rPr>
+                <w:noProof/>
+                <w:webHidden/>
+              </w:rPr>
+              <w:fldChar w:fldCharType="end"/>
+            </w:r>
+          </w:hyperlink>
+        </w:p>
+        <w:p>
+          <w:pPr>
+            <w:pStyle w:val="TOC2"/>
+            <w:tabs>
+              <w:tab w:val="right" w:leader="dot" w:pos="9016"/>
+            </w:tabs>
+            <w:rPr>
+              <w:noProof/>
+            </w:rPr>
+          </w:pPr>
+          <w:hyperlink w:anchor="_Toc35893451" w:history="1">
+            <w:r>
+              <w:rPr>
+                <w:rStyle w:val="Hyperlink"/>
+                <w:noProof/>
+              </w:rPr>
+              <w:t>Simulated Annealing</w:t>
+            </w:r>
+            <w:r>
+              <w:rPr>
+                <w:noProof/>
+                <w:webHidden/>
+              </w:rPr>
+              <w:tab/>
+            </w:r>
+            <w:r>
+              <w:rPr>
+                <w:noProof/>
+                <w:webHidden/>
+              </w:rPr>
+              <w:fldChar w:fldCharType="begin"/>
+            </w:r>
+            <w:r>
+              <w:rPr>
+                <w:noProof/>
+                <w:webHidden/>
+              </w:rPr>
+              <w:instrText xml:space="preserve"> PAGEREF _Toc35893451 \h </w:instrText>
+            </w:r>
+            <w:r>
+              <w:rPr>
+                <w:noProof/>
+                <w:webHidden/>
+              </w:rPr>
+            </w:r>
+            <w:r>
+              <w:rPr>
+                <w:noProof/>
+                <w:webHidden/>
+              </w:rPr>
+              <w:fldChar w:fldCharType="separate"/>
+            </w:r>
+            <w:r>
+              <w:rPr>
+                <w:noProof/>
+                <w:webHidden/>
+              </w:rPr>
+              <w:t>7</w:t>
+            </w:r>
+            <w:r>
+              <w:rPr>
+                <w:noProof/>
+                <w:webHidden/>
+              </w:rPr>
+              <w:fldChar w:fldCharType="end"/>
+            </w:r>
+          </w:hyperlink>
+        </w:p>
+        <w:p>
+          <w:pPr>
+            <w:pStyle w:val="TOC3"/>
+            <w:tabs>
+              <w:tab w:val="right" w:leader="dot" w:pos="9016"/>
+            </w:tabs>
+            <w:rPr>
+              <w:noProof/>
+            </w:rPr>
+          </w:pPr>
+          <w:hyperlink w:anchor="_Toc35893452" w:history="1">
+            <w:r>
+              <w:rPr>
+                <w:rStyle w:val="Hyperlink"/>
+                <w:noProof/>
+              </w:rPr>
+              <w:t>Algorithm Design – Simulated Annealing</w:t>
+            </w:r>
+            <w:r>
+              <w:rPr>
+                <w:noProof/>
+                <w:webHidden/>
+              </w:rPr>
+              <w:tab/>
+            </w:r>
+            <w:r>
+              <w:rPr>
+                <w:noProof/>
+                <w:webHidden/>
+              </w:rPr>
+              <w:fldChar w:fldCharType="begin"/>
+            </w:r>
+            <w:r>
+              <w:rPr>
+                <w:noProof/>
+                <w:webHidden/>
+              </w:rPr>
+              <w:instrText xml:space="preserve"> PAGEREF _Toc35893452 \h </w:instrText>
+            </w:r>
+            <w:r>
+              <w:rPr>
+                <w:noProof/>
+                <w:webHidden/>
+              </w:rPr>
+            </w:r>
+            <w:r>
+              <w:rPr>
+                <w:noProof/>
+                <w:webHidden/>
+              </w:rPr>
+              <w:fldChar w:fldCharType="separate"/>
+            </w:r>
+            <w:r>
+              <w:rPr>
+                <w:noProof/>
+                <w:webHidden/>
+              </w:rPr>
+              <w:t>7</w:t>
+            </w:r>
+            <w:r>
+              <w:rPr>
+                <w:noProof/>
+                <w:webHidden/>
+              </w:rPr>
+              <w:fldChar w:fldCharType="end"/>
+            </w:r>
+          </w:hyperlink>
+        </w:p>
+        <w:p>
+          <w:pPr>
+            <w:pStyle w:val="TOC3"/>
+            <w:tabs>
+              <w:tab w:val="right" w:leader="dot" w:pos="9016"/>
+            </w:tabs>
+            <w:rPr>
+              <w:noProof/>
+            </w:rPr>
+          </w:pPr>
+          <w:hyperlink w:anchor="_Toc35893453" w:history="1">
+            <w:r>
+              <w:rPr>
+                <w:rStyle w:val="Hyperlink"/>
+                <w:noProof/>
+              </w:rPr>
+              <w:t>Pseudocode – Simulated Annealing</w:t>
+            </w:r>
+            <w:r>
+              <w:rPr>
+                <w:noProof/>
+                <w:webHidden/>
+              </w:rPr>
+              <w:tab/>
+            </w:r>
+            <w:r>
+              <w:rPr>
+                <w:noProof/>
+                <w:webHidden/>
+              </w:rPr>
+              <w:fldChar w:fldCharType="begin"/>
+            </w:r>
+            <w:r>
+              <w:rPr>
+                <w:noProof/>
+                <w:webHidden/>
+              </w:rPr>
+              <w:instrText xml:space="preserve"> PAGEREF _Toc35893453 \h </w:instrText>
+            </w:r>
+            <w:r>
+              <w:rPr>
+                <w:noProof/>
+                <w:webHidden/>
+              </w:rPr>
+            </w:r>
+            <w:r>
+              <w:rPr>
+                <w:noProof/>
+                <w:webHidden/>
+              </w:rPr>
+              <w:fldChar w:fldCharType="separate"/>
+            </w:r>
+            <w:r>
+              <w:rPr>
+                <w:noProof/>
+                <w:webHidden/>
+              </w:rPr>
+              <w:t>7</w:t>
+            </w:r>
+            <w:r>
+              <w:rPr>
+                <w:noProof/>
+                <w:webHidden/>
+              </w:rPr>
+              <w:fldChar w:fldCharType="end"/>
+            </w:r>
+          </w:hyperlink>
+        </w:p>
+        <w:p>
+          <w:pPr>
+            <w:pStyle w:val="TOC3"/>
+            <w:tabs>
+              <w:tab w:val="right" w:leader="dot" w:pos="9016"/>
+            </w:tabs>
+            <w:rPr>
+              <w:noProof/>
+            </w:rPr>
+          </w:pPr>
+          <w:hyperlink w:anchor="_Toc35893454" w:history="1">
+            <w:r>
+              <w:rPr>
+                <w:rStyle w:val="Hyperlink"/>
+                <w:noProof/>
+              </w:rPr>
+              <w:t>Results</w:t>
+            </w:r>
+            <w:r>
+              <w:rPr>
+                <w:noProof/>
+                <w:webHidden/>
+              </w:rPr>
+              <w:tab/>
+            </w:r>
+            <w:r>
+              <w:rPr>
+                <w:noProof/>
+                <w:webHidden/>
+              </w:rPr>
+              <w:fldChar w:fldCharType="begin"/>
+            </w:r>
+            <w:r>
+              <w:rPr>
+                <w:noProof/>
+                <w:webHidden/>
+              </w:rPr>
+              <w:instrText xml:space="preserve"> PAGEREF _Toc35893454 \h </w:instrText>
+            </w:r>
+            <w:r>
+              <w:rPr>
+                <w:noProof/>
+                <w:webHidden/>
+              </w:rPr>
+            </w:r>
+            <w:r>
+              <w:rPr>
+                <w:noProof/>
+                <w:webHidden/>
+              </w:rPr>
+              <w:fldChar w:fldCharType="separate"/>
+            </w:r>
+            <w:r>
+              <w:rPr>
+                <w:noProof/>
+                <w:webHidden/>
+              </w:rPr>
+              <w:t>7</w:t>
+            </w:r>
+            <w:r>
+              <w:rPr>
+                <w:noProof/>
+                <w:webHidden/>
+              </w:rPr>
+              <w:fldChar w:fldCharType="end"/>
+            </w:r>
+          </w:hyperlink>
+        </w:p>
+        <w:p>
+          <w:pPr>
+            <w:pStyle w:val="TOC3"/>
+            <w:tabs>
+              <w:tab w:val="right" w:leader="dot" w:pos="9016"/>
+            </w:tabs>
+            <w:rPr>
+              <w:noProof/>
+            </w:rPr>
+          </w:pPr>
+          <w:hyperlink w:anchor="_Toc35893455" w:history="1">
+            <w:r>
+              <w:rPr>
+                <w:rStyle w:val="Hyperlink"/>
+                <w:noProof/>
+              </w:rPr>
+              <w:t>6-Queen Output – Simulated Annealing</w:t>
+            </w:r>
+            <w:r>
+              <w:rPr>
+                <w:noProof/>
+                <w:webHidden/>
+              </w:rPr>
+              <w:tab/>
+            </w:r>
+            <w:r>
+              <w:rPr>
+                <w:noProof/>
+                <w:webHidden/>
+              </w:rPr>
+              <w:fldChar w:fldCharType="begin"/>
+            </w:r>
+            <w:r>
+              <w:rPr>
+                <w:noProof/>
+                <w:webHidden/>
+              </w:rPr>
+              <w:instrText xml:space="preserve"> PAGEREF _Toc35893455 \h </w:instrText>
+            </w:r>
+            <w:r>
+              <w:rPr>
+                <w:noProof/>
+                <w:webHidden/>
+              </w:rPr>
+            </w:r>
+            <w:r>
+              <w:rPr>
+                <w:noProof/>
+                <w:webHidden/>
+              </w:rPr>
+              <w:fldChar w:fldCharType="separate"/>
+            </w:r>
+            <w:r>
+              <w:rPr>
+                <w:noProof/>
+                <w:webHidden/>
+              </w:rPr>
+              <w:t>8</w:t>
+            </w:r>
+            <w:r>
+              <w:rPr>
+                <w:noProof/>
+                <w:webHidden/>
+              </w:rPr>
+              <w:fldChar w:fldCharType="end"/>
+            </w:r>
+          </w:hyperlink>
+        </w:p>
+        <w:p>
+          <w:pPr>
+            <w:pStyle w:val="TOC1"/>
+            <w:tabs>
+              <w:tab w:val="right" w:leader="dot" w:pos="9016"/>
+            </w:tabs>
+            <w:rPr>
+              <w:noProof/>
+            </w:rPr>
+          </w:pPr>
+          <w:hyperlink w:anchor="_Toc35893456" w:history="1">
+            <w:r>
+              <w:rPr>
+                <w:rStyle w:val="Hyperlink"/>
+                <w:noProof/>
+              </w:rPr>
+              <w:t>Informed Search – Hill-climb vs Simulated Annealing Summary</w:t>
+            </w:r>
+            <w:r>
+              <w:rPr>
+                <w:noProof/>
+                <w:webHidden/>
+              </w:rPr>
+              <w:tab/>
+            </w:r>
+            <w:r>
+              <w:rPr>
+                <w:noProof/>
+                <w:webHidden/>
+              </w:rPr>
+              <w:fldChar w:fldCharType="begin"/>
+            </w:r>
+            <w:r>
+              <w:rPr>
+                <w:noProof/>
+                <w:webHidden/>
+              </w:rPr>
+              <w:instrText xml:space="preserve"> PAGEREF _Toc35893456 \h </w:instrText>
+            </w:r>
+            <w:r>
+              <w:rPr>
+                <w:noProof/>
+                <w:webHidden/>
+              </w:rPr>
+            </w:r>
+            <w:r>
+              <w:rPr>
+                <w:noProof/>
+                <w:webHidden/>
+              </w:rPr>
+              <w:fldChar w:fldCharType="separate"/>
+            </w:r>
+            <w:r>
+              <w:rPr>
+                <w:noProof/>
+                <w:webHidden/>
+              </w:rPr>
+              <w:t>9</w:t>
+            </w:r>
+            <w:r>
+              <w:rPr>
+                <w:noProof/>
+                <w:webHidden/>
+              </w:rPr>
+              <w:fldChar w:fldCharType="end"/>
+            </w:r>
+          </w:hyperlink>
+        </w:p>
+        <w:p>
+          <w:pPr>
+            <w:pStyle w:val="TOC3"/>
+            <w:tabs>
+              <w:tab w:val="right" w:leader="dot" w:pos="9016"/>
+            </w:tabs>
+            <w:rPr>
+              <w:noProof/>
+            </w:rPr>
+          </w:pPr>
+          <w:hyperlink w:anchor="_Toc35893457" w:history="1">
+            <w:r>
+              <w:rPr>
+                <w:rStyle w:val="Hyperlink"/>
+                <w:noProof/>
+              </w:rPr>
+              <w:t>Simulated Annealing Parameters</w:t>
+            </w:r>
+            <w:r>
+              <w:rPr>
+                <w:noProof/>
+                <w:webHidden/>
+              </w:rPr>
+              <w:tab/>
+            </w:r>
+            <w:r>
+              <w:rPr>
+                <w:noProof/>
+                <w:webHidden/>
+              </w:rPr>
+              <w:fldChar w:fldCharType="begin"/>
+            </w:r>
+            <w:r>
+              <w:rPr>
+                <w:noProof/>
+                <w:webHidden/>
+              </w:rPr>
+              <w:instrText xml:space="preserve"> PAGEREF _Toc35893457 \h </w:instrText>
+            </w:r>
+            <w:r>
+              <w:rPr>
+                <w:noProof/>
+                <w:webHidden/>
+              </w:rPr>
+            </w:r>
+            <w:r>
+              <w:rPr>
+                <w:noProof/>
+                <w:webHidden/>
+              </w:rPr>
+              <w:fldChar w:fldCharType="separate"/>
+            </w:r>
+            <w:r>
+              <w:rPr>
+                <w:noProof/>
+                <w:webHidden/>
+              </w:rPr>
+              <w:t>9</w:t>
+            </w:r>
+            <w:r>
+              <w:rPr>
+                <w:noProof/>
+                <w:webHidden/>
+              </w:rPr>
+              <w:fldChar w:fldCharType="end"/>
+            </w:r>
+          </w:hyperlink>
+        </w:p>
+        <w:p>
+          <w:r>
+            <w:rPr>
+              <w:b/>
+              <w:bCs/>
+              <w:noProof/>
+            </w:rPr>
+            <w:fldChar w:fldCharType="end"/>
+          </w:r>
+        </w:p>
+      </w:sdtContent>
+    </w:sdt>
+    <w:p>
+      <w:pPr>
+        <w:rPr>
+          <w:rFonts w:asciiTheme="majorHAnsi" w:eastAsiaTheme="majorEastAsia" w:hAnsiTheme="majorHAnsi" w:cstheme="majorBidi"/>
+          <w:color w:val="2F5496" w:themeColor="accent1" w:themeShade="BF"/>
+          <w:sz w:val="32"/>
+          <w:szCs w:val="32"/>
+        </w:rPr>
+      </w:pPr>
+      <w:r>
+        <w:br w:type="page"/>
+      </w:r>
+    </w:p>
+    <w:p>
+      <w:pPr>
+        <w:pStyle w:val="Heading1"/>
+      </w:pPr>
+      <w:bookmarkStart w:id="0" w:name="_Toc35893438"/>
       <w:r>
         <w:lastRenderedPageBreak/>
         <w:t>Problem Overview</w:t>
       </w:r>
+      <w:bookmarkEnd w:id="0"/>
     </w:p>
     <w:p>
       <w:r>
@@ -584,17 +2023,21 @@
       <w:pPr>
         <w:pStyle w:val="Heading1"/>
       </w:pPr>
+      <w:bookmarkStart w:id="1" w:name="_Toc35893439"/>
       <w:r>
         <w:t>Part A – Uninformed Search</w:t>
       </w:r>
+      <w:bookmarkEnd w:id="1"/>
     </w:p>
     <w:p>
       <w:pPr>
         <w:pStyle w:val="Heading3"/>
       </w:pPr>
+      <w:bookmarkStart w:id="2" w:name="_Toc35893440"/>
       <w:r>
         <w:t>Algorithm Design – Breadth-First Search</w:t>
       </w:r>
+      <w:bookmarkEnd w:id="2"/>
     </w:p>
     <w:p>
       <w:r>
@@ -616,12 +2059,14 @@
       <w:pPr>
         <w:pStyle w:val="Heading3"/>
       </w:pPr>
+      <w:bookmarkStart w:id="3" w:name="_Toc35893441"/>
       <w:r>
         <w:t>Pseudocode</w:t>
       </w:r>
       <w:r>
         <w:t xml:space="preserve"> – BFS Search</w:t>
       </w:r>
+      <w:bookmarkEnd w:id="3"/>
     </w:p>
     <w:p>
       <w:r>
@@ -739,19 +2184,7 @@
         <w:rPr>
           <w:rFonts w:ascii="Courier New" w:hAnsi="Courier New" w:cs="Courier New"/>
         </w:rPr>
-        <w:t xml:space="preserve">while </w:t>
-      </w:r>
-      <w:r>
-        <w:rPr>
-          <w:rFonts w:ascii="Courier New" w:hAnsi="Courier New" w:cs="Courier New"/>
-        </w:rPr>
-        <w:t xml:space="preserve">queue is not </w:t>
-      </w:r>
-      <w:r>
-        <w:rPr>
-          <w:rFonts w:ascii="Courier New" w:hAnsi="Courier New" w:cs="Courier New"/>
-        </w:rPr>
-        <w:t>empty:</w:t>
+        <w:t>while queue is not empty:</w:t>
       </w:r>
     </w:p>
     <w:p>
@@ -790,7 +2223,7 @@
         <w:rPr>
           <w:rFonts w:ascii="Courier New" w:hAnsi="Courier New" w:cs="Courier New"/>
         </w:rPr>
-        <w:t>for each column[i] in the board:</w:t>
+        <w:t>for each column in the board:</w:t>
       </w:r>
     </w:p>
     <w:p>
@@ -860,7 +2293,7 @@
           <w:rFonts w:ascii="Courier New" w:hAnsi="Courier New" w:cs="Courier New"/>
         </w:rPr>
         <w:tab/>
-        <w:t>add our new queen to column[i]</w:t>
+        <w:t>add our new queen to column</w:t>
       </w:r>
     </w:p>
     <w:p>
@@ -876,7 +2309,18 @@
           <w:rFonts w:ascii="Courier New" w:hAnsi="Courier New" w:cs="Courier New"/>
         </w:rPr>
         <w:tab/>
-        <w:t>keep track of queen coordinates</w:t>
+      </w:r>
+      <w:r>
+        <w:rPr>
+          <w:rFonts w:ascii="Courier New" w:hAnsi="Courier New" w:cs="Courier New"/>
+        </w:rPr>
+        <w:t>store new</w:t>
+      </w:r>
+      <w:r>
+        <w:rPr>
+          <w:rFonts w:ascii="Courier New" w:hAnsi="Courier New" w:cs="Courier New"/>
+        </w:rPr>
+        <w:t xml:space="preserve"> queen coordinates</w:t>
       </w:r>
     </w:p>
     <w:p>
@@ -1131,35 +2575,41 @@
       <w:pPr>
         <w:pStyle w:val="Heading3"/>
       </w:pPr>
+      <w:bookmarkStart w:id="4" w:name="_Toc35893442"/>
       <w:r>
         <w:lastRenderedPageBreak/>
         <w:t>Results</w:t>
       </w:r>
+      <w:bookmarkEnd w:id="4"/>
     </w:p>
     <w:p/>
+    <w:p>
+      <w:r>
+        <w:t>Here are the average running times for N Queens 1 – 7:</w:t>
+      </w:r>
+    </w:p>
     <w:tbl>
       <w:tblPr>
         <w:tblStyle w:val="GridTable5Dark-Accent1"/>
-        <w:tblW w:w="9640" w:type="dxa"/>
-        <w:tblInd w:w="-431" w:type="dxa"/>
+        <w:tblW w:w="7089" w:type="dxa"/>
+        <w:tblInd w:w="960" w:type="dxa"/>
         <w:tblLayout w:type="fixed"/>
         <w:tblLook w:val="04A0" w:firstRow="1" w:lastRow="0" w:firstColumn="1" w:lastColumn="0" w:noHBand="0" w:noVBand="1"/>
       </w:tblPr>
       <w:tblGrid>
         <w:gridCol w:w="1277"/>
-        <w:gridCol w:w="865"/>
-        <w:gridCol w:w="1071"/>
-        <w:gridCol w:w="1071"/>
-        <w:gridCol w:w="1071"/>
-        <w:gridCol w:w="1071"/>
-        <w:gridCol w:w="1071"/>
-        <w:gridCol w:w="1071"/>
-        <w:gridCol w:w="1072"/>
+        <w:gridCol w:w="709"/>
+        <w:gridCol w:w="850"/>
+        <w:gridCol w:w="851"/>
+        <w:gridCol w:w="850"/>
+        <w:gridCol w:w="851"/>
+        <w:gridCol w:w="850"/>
+        <w:gridCol w:w="851"/>
       </w:tblGrid>
       <w:tr>
         <w:trPr>
           <w:cnfStyle w:val="100000000000" w:firstRow="1" w:lastRow="0" w:firstColumn="0" w:lastColumn="0" w:oddVBand="0" w:evenVBand="0" w:oddHBand="0" w:evenHBand="0" w:firstRowFirstColumn="0" w:firstRowLastColumn="0" w:lastRowFirstColumn="0" w:lastRowLastColumn="0"/>
-          <w:trHeight w:val="537"/>
+          <w:trHeight w:val="391"/>
         </w:trPr>
         <w:tc>
           <w:tcPr>
@@ -1174,7 +2624,7 @@
         </w:tc>
         <w:tc>
           <w:tcPr>
-            <w:tcW w:w="865" w:type="dxa"/>
+            <w:tcW w:w="709" w:type="dxa"/>
           </w:tcPr>
           <w:p>
             <w:pPr>
@@ -1187,7 +2637,7 @@
         </w:tc>
         <w:tc>
           <w:tcPr>
-            <w:tcW w:w="1071" w:type="dxa"/>
+            <w:tcW w:w="850" w:type="dxa"/>
           </w:tcPr>
           <w:p>
             <w:pPr>
@@ -1200,7 +2650,7 @@
         </w:tc>
         <w:tc>
           <w:tcPr>
-            <w:tcW w:w="1071" w:type="dxa"/>
+            <w:tcW w:w="851" w:type="dxa"/>
           </w:tcPr>
           <w:p>
             <w:pPr>
@@ -1213,7 +2663,7 @@
         </w:tc>
         <w:tc>
           <w:tcPr>
-            <w:tcW w:w="1071" w:type="dxa"/>
+            <w:tcW w:w="850" w:type="dxa"/>
           </w:tcPr>
           <w:p>
             <w:pPr>
@@ -1226,7 +2676,7 @@
         </w:tc>
         <w:tc>
           <w:tcPr>
-            <w:tcW w:w="1071" w:type="dxa"/>
+            <w:tcW w:w="851" w:type="dxa"/>
           </w:tcPr>
           <w:p>
             <w:pPr>
@@ -1239,7 +2689,7 @@
         </w:tc>
         <w:tc>
           <w:tcPr>
-            <w:tcW w:w="1071" w:type="dxa"/>
+            <w:tcW w:w="850" w:type="dxa"/>
           </w:tcPr>
           <w:p>
             <w:pPr>
@@ -1252,7 +2702,7 @@
         </w:tc>
         <w:tc>
           <w:tcPr>
-            <w:tcW w:w="1071" w:type="dxa"/>
+            <w:tcW w:w="851" w:type="dxa"/>
           </w:tcPr>
           <w:p>
             <w:pPr>
@@ -1260,19 +2710,6 @@
             </w:pPr>
             <w:r>
               <w:t>7</w:t>
-            </w:r>
-          </w:p>
-        </w:tc>
-        <w:tc>
-          <w:tcPr>
-            <w:tcW w:w="1072" w:type="dxa"/>
-          </w:tcPr>
-          <w:p>
-            <w:pPr>
-              <w:cnfStyle w:val="100000000000" w:firstRow="1" w:lastRow="0" w:firstColumn="0" w:lastColumn="0" w:oddVBand="0" w:evenVBand="0" w:oddHBand="0" w:evenHBand="0" w:firstRowFirstColumn="0" w:firstRowLastColumn="0" w:lastRowFirstColumn="0" w:lastRowLastColumn="0"/>
-            </w:pPr>
-            <w:r>
-              <w:t>8</w:t>
             </w:r>
           </w:p>
         </w:tc>
@@ -1295,7 +2732,7 @@
         </w:tc>
         <w:tc>
           <w:tcPr>
-            <w:tcW w:w="865" w:type="dxa"/>
+            <w:tcW w:w="709" w:type="dxa"/>
           </w:tcPr>
           <w:p>
             <w:pPr>
@@ -1304,14 +2741,11 @@
             <w:r>
               <w:t>0.00</w:t>
             </w:r>
-            <w:r>
-              <w:t>0</w:t>
-            </w:r>
-          </w:p>
-        </w:tc>
-        <w:tc>
-          <w:tcPr>
-            <w:tcW w:w="1071" w:type="dxa"/>
+          </w:p>
+        </w:tc>
+        <w:tc>
+          <w:tcPr>
+            <w:tcW w:w="850" w:type="dxa"/>
           </w:tcPr>
           <w:p>
             <w:pPr>
@@ -1324,7 +2758,7 @@
         </w:tc>
         <w:tc>
           <w:tcPr>
-            <w:tcW w:w="1071" w:type="dxa"/>
+            <w:tcW w:w="851" w:type="dxa"/>
           </w:tcPr>
           <w:p>
             <w:pPr>
@@ -1337,7 +2771,7 @@
         </w:tc>
         <w:tc>
           <w:tcPr>
-            <w:tcW w:w="1071" w:type="dxa"/>
+            <w:tcW w:w="850" w:type="dxa"/>
           </w:tcPr>
           <w:p>
             <w:pPr>
@@ -1350,7 +2784,7 @@
         </w:tc>
         <w:tc>
           <w:tcPr>
-            <w:tcW w:w="1071" w:type="dxa"/>
+            <w:tcW w:w="851" w:type="dxa"/>
           </w:tcPr>
           <w:p>
             <w:pPr>
@@ -1363,7 +2797,7 @@
         </w:tc>
         <w:tc>
           <w:tcPr>
-            <w:tcW w:w="1071" w:type="dxa"/>
+            <w:tcW w:w="850" w:type="dxa"/>
           </w:tcPr>
           <w:p>
             <w:pPr>
@@ -1376,7 +2810,7 @@
         </w:tc>
         <w:tc>
           <w:tcPr>
-            <w:tcW w:w="1071" w:type="dxa"/>
+            <w:tcW w:w="851" w:type="dxa"/>
           </w:tcPr>
           <w:p>
             <w:pPr>
@@ -1387,36 +2821,2408 @@
             </w:r>
           </w:p>
         </w:tc>
-        <w:tc>
-          <w:tcPr>
-            <w:tcW w:w="1072" w:type="dxa"/>
+      </w:tr>
+      <w:tr>
+        <w:trPr>
+          <w:trHeight w:val="537"/>
+        </w:trPr>
+        <w:tc>
+          <w:tcPr>
+            <w:cnfStyle w:val="001000000000" w:firstRow="0" w:lastRow="0" w:firstColumn="1" w:lastColumn="0" w:oddVBand="0" w:evenVBand="0" w:oddHBand="0" w:evenHBand="0" w:firstRowFirstColumn="0" w:firstRowLastColumn="0" w:lastRowFirstColumn="0" w:lastRowLastColumn="0"/>
+            <w:tcW w:w="1277" w:type="dxa"/>
+          </w:tcPr>
+          <w:p>
+            <w:r>
+              <w:t>Number of Solutions</w:t>
+            </w:r>
+          </w:p>
+        </w:tc>
+        <w:tc>
+          <w:tcPr>
+            <w:tcW w:w="709" w:type="dxa"/>
+          </w:tcPr>
+          <w:p>
+            <w:pPr>
+              <w:cnfStyle w:val="000000000000" w:firstRow="0" w:lastRow="0" w:firstColumn="0" w:lastColumn="0" w:oddVBand="0" w:evenVBand="0" w:oddHBand="0" w:evenHBand="0" w:firstRowFirstColumn="0" w:firstRowLastColumn="0" w:lastRowFirstColumn="0" w:lastRowLastColumn="0"/>
+            </w:pPr>
+            <w:r>
+              <w:t>1</w:t>
+            </w:r>
+          </w:p>
+        </w:tc>
+        <w:tc>
+          <w:tcPr>
+            <w:tcW w:w="850" w:type="dxa"/>
+          </w:tcPr>
+          <w:p>
+            <w:pPr>
+              <w:cnfStyle w:val="000000000000" w:firstRow="0" w:lastRow="0" w:firstColumn="0" w:lastColumn="0" w:oddVBand="0" w:evenVBand="0" w:oddHBand="0" w:evenHBand="0" w:firstRowFirstColumn="0" w:firstRowLastColumn="0" w:lastRowFirstColumn="0" w:lastRowLastColumn="0"/>
+            </w:pPr>
+            <w:r>
+              <w:t>0</w:t>
+            </w:r>
+          </w:p>
+        </w:tc>
+        <w:tc>
+          <w:tcPr>
+            <w:tcW w:w="851" w:type="dxa"/>
+          </w:tcPr>
+          <w:p>
+            <w:pPr>
+              <w:cnfStyle w:val="000000000000" w:firstRow="0" w:lastRow="0" w:firstColumn="0" w:lastColumn="0" w:oddVBand="0" w:evenVBand="0" w:oddHBand="0" w:evenHBand="0" w:firstRowFirstColumn="0" w:firstRowLastColumn="0" w:lastRowFirstColumn="0" w:lastRowLastColumn="0"/>
+            </w:pPr>
+            <w:r>
+              <w:t>0</w:t>
+            </w:r>
+          </w:p>
+        </w:tc>
+        <w:tc>
+          <w:tcPr>
+            <w:tcW w:w="850" w:type="dxa"/>
+          </w:tcPr>
+          <w:p>
+            <w:pPr>
+              <w:cnfStyle w:val="000000000000" w:firstRow="0" w:lastRow="0" w:firstColumn="0" w:lastColumn="0" w:oddVBand="0" w:evenVBand="0" w:oddHBand="0" w:evenHBand="0" w:firstRowFirstColumn="0" w:firstRowLastColumn="0" w:lastRowFirstColumn="0" w:lastRowLastColumn="0"/>
+            </w:pPr>
+            <w:r>
+              <w:t>2</w:t>
+            </w:r>
+          </w:p>
+        </w:tc>
+        <w:tc>
+          <w:tcPr>
+            <w:tcW w:w="851" w:type="dxa"/>
+          </w:tcPr>
+          <w:p>
+            <w:pPr>
+              <w:cnfStyle w:val="000000000000" w:firstRow="0" w:lastRow="0" w:firstColumn="0" w:lastColumn="0" w:oddVBand="0" w:evenVBand="0" w:oddHBand="0" w:evenHBand="0" w:firstRowFirstColumn="0" w:firstRowLastColumn="0" w:lastRowFirstColumn="0" w:lastRowLastColumn="0"/>
+            </w:pPr>
+            <w:r>
+              <w:t>10</w:t>
+            </w:r>
+          </w:p>
+        </w:tc>
+        <w:tc>
+          <w:tcPr>
+            <w:tcW w:w="850" w:type="dxa"/>
+          </w:tcPr>
+          <w:p>
+            <w:pPr>
+              <w:cnfStyle w:val="000000000000" w:firstRow="0" w:lastRow="0" w:firstColumn="0" w:lastColumn="0" w:oddVBand="0" w:evenVBand="0" w:oddHBand="0" w:evenHBand="0" w:firstRowFirstColumn="0" w:firstRowLastColumn="0" w:lastRowFirstColumn="0" w:lastRowLastColumn="0"/>
+            </w:pPr>
+            <w:r>
+              <w:t>4</w:t>
+            </w:r>
+          </w:p>
+        </w:tc>
+        <w:tc>
+          <w:tcPr>
+            <w:tcW w:w="851" w:type="dxa"/>
+          </w:tcPr>
+          <w:p>
+            <w:pPr>
+              <w:cnfStyle w:val="000000000000" w:firstRow="0" w:lastRow="0" w:firstColumn="0" w:lastColumn="0" w:oddVBand="0" w:evenVBand="0" w:oddHBand="0" w:evenHBand="0" w:firstRowFirstColumn="0" w:firstRowLastColumn="0" w:lastRowFirstColumn="0" w:lastRowLastColumn="0"/>
+            </w:pPr>
+            <w:r>
+              <w:t>40</w:t>
+            </w:r>
+          </w:p>
+        </w:tc>
+      </w:tr>
+    </w:tbl>
+    <w:p/>
+    <w:p>
+      <w:r>
+        <w:t>(These averages are across 5 runs)</w:t>
+      </w:r>
+    </w:p>
+    <w:p>
+      <w:r>
+        <w:t>To solve the 8 x 8 board for 8 Queens using the BFS search method takes approximately 27 minutes for my hardware to complete</w:t>
+      </w:r>
+      <w:r>
+        <w:t xml:space="preserve"> – but it did complete successfully</w:t>
+      </w:r>
+      <w:r>
+        <w:t>.</w:t>
+      </w:r>
+    </w:p>
+    <w:p>
+      <w:r>
+        <w:t>Because of this</w:t>
+      </w:r>
+      <w:r>
+        <w:t xml:space="preserve">, </w:t>
+      </w:r>
+      <w:r>
+        <w:t>I was unable to continue testing due to time constraints on the assignment.</w:t>
+      </w:r>
+    </w:p>
+    <w:p/>
+    <w:p>
+      <w:pPr>
+        <w:pStyle w:val="Heading1"/>
+      </w:pPr>
+      <w:bookmarkStart w:id="5" w:name="_Toc35893443"/>
+      <w:r>
+        <w:t>Pruned BFS</w:t>
+      </w:r>
+      <w:bookmarkEnd w:id="5"/>
+    </w:p>
+    <w:p/>
+    <w:p>
+      <w:r>
+        <w:t>To prune the BFS – I added 2 new lines of code:</w:t>
+      </w:r>
+    </w:p>
+    <w:p>
+      <w:pPr>
+        <w:rPr>
+          <w:rFonts w:ascii="Courier New" w:hAnsi="Courier New" w:cs="Courier New"/>
+        </w:rPr>
+      </w:pPr>
+      <w:r>
+        <w:rPr>
+          <w:rFonts w:ascii="Courier New" w:hAnsi="Courier New" w:cs="Courier New"/>
+        </w:rPr>
+        <w:t>If board</w:t>
+      </w:r>
+      <w:r>
+        <w:rPr>
+          <w:rFonts w:ascii="Courier New" w:hAnsi="Courier New" w:cs="Courier New"/>
+        </w:rPr>
+        <w:t xml:space="preserve"> already</w:t>
+      </w:r>
+      <w:r>
+        <w:rPr>
+          <w:rFonts w:ascii="Courier New" w:hAnsi="Courier New" w:cs="Courier New"/>
+        </w:rPr>
+        <w:t xml:space="preserve"> has collisions:</w:t>
+      </w:r>
+    </w:p>
+    <w:p>
+      <w:pPr>
+        <w:ind w:firstLine="720"/>
+        <w:rPr>
+          <w:rFonts w:ascii="Courier New" w:hAnsi="Courier New" w:cs="Courier New"/>
+        </w:rPr>
+      </w:pPr>
+      <w:r>
+        <w:rPr>
+          <w:rFonts w:ascii="Courier New" w:hAnsi="Courier New" w:cs="Courier New"/>
+        </w:rPr>
+        <w:t xml:space="preserve">skip to next </w:t>
+      </w:r>
+      <w:r>
+        <w:rPr>
+          <w:rFonts w:ascii="Courier New" w:hAnsi="Courier New" w:cs="Courier New"/>
+        </w:rPr>
+        <w:t>board permutation</w:t>
+      </w:r>
+    </w:p>
+    <w:p>
+      <w:pPr>
+        <w:rPr>
+          <w:rFonts w:ascii="Courier New" w:hAnsi="Courier New" w:cs="Courier New"/>
+        </w:rPr>
+      </w:pPr>
+    </w:p>
+    <w:p>
+      <w:pPr>
+        <w:rPr>
+          <w:rFonts w:cstheme="minorHAnsi"/>
+        </w:rPr>
+      </w:pPr>
+      <w:r>
+        <w:rPr>
+          <w:rFonts w:cstheme="minorHAnsi"/>
+        </w:rPr>
+        <w:t>The thinking behind this is: If 1 or more queens are already clashing, there is no way a further branch of this board is going to equal a goal state. This removed some redundant branches from ever being placed back on the Queue – entire useless branches are now ignored.</w:t>
+      </w:r>
+    </w:p>
+    <w:p>
+      <w:pPr>
+        <w:rPr>
+          <w:rFonts w:cstheme="minorHAnsi"/>
+        </w:rPr>
+      </w:pPr>
+    </w:p>
+    <w:p>
+      <w:pPr>
+        <w:rPr>
+          <w:rFonts w:cstheme="minorHAnsi"/>
+        </w:rPr>
+      </w:pPr>
+      <w:r>
+        <w:rPr>
+          <w:rFonts w:cstheme="minorHAnsi"/>
+        </w:rPr>
+        <w:t xml:space="preserve">The result of this knocks </w:t>
+      </w:r>
+      <w:r>
+        <w:rPr>
+          <w:rFonts w:cstheme="minorHAnsi"/>
+        </w:rPr>
+        <w:t xml:space="preserve">nearly </w:t>
+      </w:r>
+      <w:r>
+        <w:rPr>
+          <w:rFonts w:cstheme="minorHAnsi"/>
+        </w:rPr>
+        <w:t>20 seconds off the 7 Queens solution!</w:t>
+      </w:r>
+    </w:p>
+    <w:p>
+      <w:pPr>
+        <w:rPr>
+          <w:rFonts w:ascii="Courier New" w:hAnsi="Courier New" w:cs="Courier New"/>
+        </w:rPr>
+      </w:pPr>
+    </w:p>
+    <w:tbl>
+      <w:tblPr>
+        <w:tblStyle w:val="GridTable5Dark-Accent1"/>
+        <w:tblW w:w="7089" w:type="dxa"/>
+        <w:tblInd w:w="960" w:type="dxa"/>
+        <w:tblLayout w:type="fixed"/>
+        <w:tblLook w:val="04A0" w:firstRow="1" w:lastRow="0" w:firstColumn="1" w:lastColumn="0" w:noHBand="0" w:noVBand="1"/>
+      </w:tblPr>
+      <w:tblGrid>
+        <w:gridCol w:w="1277"/>
+        <w:gridCol w:w="709"/>
+        <w:gridCol w:w="850"/>
+        <w:gridCol w:w="851"/>
+        <w:gridCol w:w="850"/>
+        <w:gridCol w:w="851"/>
+        <w:gridCol w:w="850"/>
+        <w:gridCol w:w="851"/>
+      </w:tblGrid>
+      <w:tr>
+        <w:trPr>
+          <w:cnfStyle w:val="100000000000" w:firstRow="1" w:lastRow="0" w:firstColumn="0" w:lastColumn="0" w:oddVBand="0" w:evenVBand="0" w:oddHBand="0" w:evenHBand="0" w:firstRowFirstColumn="0" w:firstRowLastColumn="0" w:lastRowFirstColumn="0" w:lastRowLastColumn="0"/>
+          <w:trHeight w:val="391"/>
+        </w:trPr>
+        <w:tc>
+          <w:tcPr>
+            <w:cnfStyle w:val="001000000000" w:firstRow="0" w:lastRow="0" w:firstColumn="1" w:lastColumn="0" w:oddVBand="0" w:evenVBand="0" w:oddHBand="0" w:evenHBand="0" w:firstRowFirstColumn="0" w:firstRowLastColumn="0" w:lastRowFirstColumn="0" w:lastRowLastColumn="0"/>
+            <w:tcW w:w="1277" w:type="dxa"/>
+          </w:tcPr>
+          <w:p>
+            <w:r>
+              <w:t>N Queens</w:t>
+            </w:r>
+          </w:p>
+        </w:tc>
+        <w:tc>
+          <w:tcPr>
+            <w:tcW w:w="709" w:type="dxa"/>
+          </w:tcPr>
+          <w:p>
+            <w:pPr>
+              <w:cnfStyle w:val="100000000000" w:firstRow="1" w:lastRow="0" w:firstColumn="0" w:lastColumn="0" w:oddVBand="0" w:evenVBand="0" w:oddHBand="0" w:evenHBand="0" w:firstRowFirstColumn="0" w:firstRowLastColumn="0" w:lastRowFirstColumn="0" w:lastRowLastColumn="0"/>
+            </w:pPr>
+            <w:r>
+              <w:t>1</w:t>
+            </w:r>
+          </w:p>
+        </w:tc>
+        <w:tc>
+          <w:tcPr>
+            <w:tcW w:w="850" w:type="dxa"/>
+          </w:tcPr>
+          <w:p>
+            <w:pPr>
+              <w:cnfStyle w:val="100000000000" w:firstRow="1" w:lastRow="0" w:firstColumn="0" w:lastColumn="0" w:oddVBand="0" w:evenVBand="0" w:oddHBand="0" w:evenHBand="0" w:firstRowFirstColumn="0" w:firstRowLastColumn="0" w:lastRowFirstColumn="0" w:lastRowLastColumn="0"/>
+            </w:pPr>
+            <w:r>
+              <w:t>2</w:t>
+            </w:r>
+          </w:p>
+        </w:tc>
+        <w:tc>
+          <w:tcPr>
+            <w:tcW w:w="851" w:type="dxa"/>
+          </w:tcPr>
+          <w:p>
+            <w:pPr>
+              <w:cnfStyle w:val="100000000000" w:firstRow="1" w:lastRow="0" w:firstColumn="0" w:lastColumn="0" w:oddVBand="0" w:evenVBand="0" w:oddHBand="0" w:evenHBand="0" w:firstRowFirstColumn="0" w:firstRowLastColumn="0" w:lastRowFirstColumn="0" w:lastRowLastColumn="0"/>
+            </w:pPr>
+            <w:r>
+              <w:t>3</w:t>
+            </w:r>
+          </w:p>
+        </w:tc>
+        <w:tc>
+          <w:tcPr>
+            <w:tcW w:w="850" w:type="dxa"/>
+          </w:tcPr>
+          <w:p>
+            <w:pPr>
+              <w:cnfStyle w:val="100000000000" w:firstRow="1" w:lastRow="0" w:firstColumn="0" w:lastColumn="0" w:oddVBand="0" w:evenVBand="0" w:oddHBand="0" w:evenHBand="0" w:firstRowFirstColumn="0" w:firstRowLastColumn="0" w:lastRowFirstColumn="0" w:lastRowLastColumn="0"/>
+            </w:pPr>
+            <w:r>
+              <w:t>4</w:t>
+            </w:r>
+          </w:p>
+        </w:tc>
+        <w:tc>
+          <w:tcPr>
+            <w:tcW w:w="851" w:type="dxa"/>
+          </w:tcPr>
+          <w:p>
+            <w:pPr>
+              <w:cnfStyle w:val="100000000000" w:firstRow="1" w:lastRow="0" w:firstColumn="0" w:lastColumn="0" w:oddVBand="0" w:evenVBand="0" w:oddHBand="0" w:evenHBand="0" w:firstRowFirstColumn="0" w:firstRowLastColumn="0" w:lastRowFirstColumn="0" w:lastRowLastColumn="0"/>
+            </w:pPr>
+            <w:r>
+              <w:t>5</w:t>
+            </w:r>
+          </w:p>
+        </w:tc>
+        <w:tc>
+          <w:tcPr>
+            <w:tcW w:w="850" w:type="dxa"/>
+          </w:tcPr>
+          <w:p>
+            <w:pPr>
+              <w:cnfStyle w:val="100000000000" w:firstRow="1" w:lastRow="0" w:firstColumn="0" w:lastColumn="0" w:oddVBand="0" w:evenVBand="0" w:oddHBand="0" w:evenHBand="0" w:firstRowFirstColumn="0" w:firstRowLastColumn="0" w:lastRowFirstColumn="0" w:lastRowLastColumn="0"/>
+            </w:pPr>
+            <w:r>
+              <w:t>6</w:t>
+            </w:r>
+          </w:p>
+        </w:tc>
+        <w:tc>
+          <w:tcPr>
+            <w:tcW w:w="851" w:type="dxa"/>
+          </w:tcPr>
+          <w:p>
+            <w:pPr>
+              <w:cnfStyle w:val="100000000000" w:firstRow="1" w:lastRow="0" w:firstColumn="0" w:lastColumn="0" w:oddVBand="0" w:evenVBand="0" w:oddHBand="0" w:evenHBand="0" w:firstRowFirstColumn="0" w:firstRowLastColumn="0" w:lastRowFirstColumn="0" w:lastRowLastColumn="0"/>
+            </w:pPr>
+            <w:r>
+              <w:t>7</w:t>
+            </w:r>
+          </w:p>
+        </w:tc>
+      </w:tr>
+      <w:tr>
+        <w:trPr>
+          <w:cnfStyle w:val="000000100000" w:firstRow="0" w:lastRow="0" w:firstColumn="0" w:lastColumn="0" w:oddVBand="0" w:evenVBand="0" w:oddHBand="1" w:evenHBand="0" w:firstRowFirstColumn="0" w:firstRowLastColumn="0" w:lastRowFirstColumn="0" w:lastRowLastColumn="0"/>
+          <w:trHeight w:val="537"/>
+        </w:trPr>
+        <w:tc>
+          <w:tcPr>
+            <w:cnfStyle w:val="001000000000" w:firstRow="0" w:lastRow="0" w:firstColumn="1" w:lastColumn="0" w:oddVBand="0" w:evenVBand="0" w:oddHBand="0" w:evenHBand="0" w:firstRowFirstColumn="0" w:firstRowLastColumn="0" w:lastRowFirstColumn="0" w:lastRowLastColumn="0"/>
+            <w:tcW w:w="1277" w:type="dxa"/>
+          </w:tcPr>
+          <w:p>
+            <w:r>
+              <w:t>Time (seconds)</w:t>
+            </w:r>
+          </w:p>
+        </w:tc>
+        <w:tc>
+          <w:tcPr>
+            <w:tcW w:w="709" w:type="dxa"/>
           </w:tcPr>
           <w:p>
             <w:pPr>
               <w:cnfStyle w:val="000000100000" w:firstRow="0" w:lastRow="0" w:firstColumn="0" w:lastColumn="0" w:oddVBand="0" w:evenVBand="0" w:oddHBand="1" w:evenHBand="0" w:firstRowFirstColumn="0" w:firstRowLastColumn="0" w:lastRowFirstColumn="0" w:lastRowLastColumn="0"/>
             </w:pPr>
             <w:r>
-              <w:t>1643.712</w:t>
+              <w:t>0.00</w:t>
+            </w:r>
+          </w:p>
+        </w:tc>
+        <w:tc>
+          <w:tcPr>
+            <w:tcW w:w="850" w:type="dxa"/>
+          </w:tcPr>
+          <w:p>
+            <w:pPr>
+              <w:cnfStyle w:val="000000100000" w:firstRow="0" w:lastRow="0" w:firstColumn="0" w:lastColumn="0" w:oddVBand="0" w:evenVBand="0" w:oddHBand="1" w:evenHBand="0" w:firstRowFirstColumn="0" w:firstRowLastColumn="0" w:lastRowFirstColumn="0" w:lastRowLastColumn="0"/>
+            </w:pPr>
+            <w:r>
+              <w:t>0.</w:t>
+            </w:r>
+            <w:r>
+              <w:t>0</w:t>
+            </w:r>
+          </w:p>
+        </w:tc>
+        <w:tc>
+          <w:tcPr>
+            <w:tcW w:w="851" w:type="dxa"/>
+          </w:tcPr>
+          <w:p>
+            <w:pPr>
+              <w:cnfStyle w:val="000000100000" w:firstRow="0" w:lastRow="0" w:firstColumn="0" w:lastColumn="0" w:oddVBand="0" w:evenVBand="0" w:oddHBand="1" w:evenHBand="0" w:firstRowFirstColumn="0" w:firstRowLastColumn="0" w:lastRowFirstColumn="0" w:lastRowLastColumn="0"/>
+            </w:pPr>
+            <w:r>
+              <w:t>0.0</w:t>
+            </w:r>
+          </w:p>
+        </w:tc>
+        <w:tc>
+          <w:tcPr>
+            <w:tcW w:w="850" w:type="dxa"/>
+          </w:tcPr>
+          <w:p>
+            <w:pPr>
+              <w:cnfStyle w:val="000000100000" w:firstRow="0" w:lastRow="0" w:firstColumn="0" w:lastColumn="0" w:oddVBand="0" w:evenVBand="0" w:oddHBand="1" w:evenHBand="0" w:firstRowFirstColumn="0" w:firstRowLastColumn="0" w:lastRowFirstColumn="0" w:lastRowLastColumn="0"/>
+            </w:pPr>
+            <w:r>
+              <w:t>0.01</w:t>
+            </w:r>
+            <w:r>
+              <w:t>0</w:t>
+            </w:r>
+          </w:p>
+        </w:tc>
+        <w:tc>
+          <w:tcPr>
+            <w:tcW w:w="851" w:type="dxa"/>
+          </w:tcPr>
+          <w:p>
+            <w:pPr>
+              <w:cnfStyle w:val="000000100000" w:firstRow="0" w:lastRow="0" w:firstColumn="0" w:lastColumn="0" w:oddVBand="0" w:evenVBand="0" w:oddHBand="1" w:evenHBand="0" w:firstRowFirstColumn="0" w:firstRowLastColumn="0" w:lastRowFirstColumn="0" w:lastRowLastColumn="0"/>
+            </w:pPr>
+            <w:r>
+              <w:t>0.1</w:t>
+            </w:r>
+            <w:r>
+              <w:t>45</w:t>
+            </w:r>
+          </w:p>
+        </w:tc>
+        <w:tc>
+          <w:tcPr>
+            <w:tcW w:w="850" w:type="dxa"/>
+          </w:tcPr>
+          <w:p>
+            <w:pPr>
+              <w:cnfStyle w:val="000000100000" w:firstRow="0" w:lastRow="0" w:firstColumn="0" w:lastColumn="0" w:oddVBand="0" w:evenVBand="0" w:oddHBand="1" w:evenHBand="0" w:firstRowFirstColumn="0" w:firstRowLastColumn="0" w:lastRowFirstColumn="0" w:lastRowLastColumn="0"/>
+            </w:pPr>
+            <w:r>
+              <w:t>2.358</w:t>
+            </w:r>
+          </w:p>
+        </w:tc>
+        <w:tc>
+          <w:tcPr>
+            <w:tcW w:w="851" w:type="dxa"/>
+          </w:tcPr>
+          <w:p>
+            <w:pPr>
+              <w:cnfStyle w:val="000000100000" w:firstRow="0" w:lastRow="0" w:firstColumn="0" w:lastColumn="0" w:oddVBand="0" w:evenVBand="0" w:oddHBand="1" w:evenHBand="0" w:firstRowFirstColumn="0" w:firstRowLastColumn="0" w:lastRowFirstColumn="0" w:lastRowLastColumn="0"/>
+            </w:pPr>
+            <w:r>
+              <w:t>50.120</w:t>
+            </w:r>
+          </w:p>
+        </w:tc>
+      </w:tr>
+      <w:tr>
+        <w:trPr>
+          <w:trHeight w:val="537"/>
+        </w:trPr>
+        <w:tc>
+          <w:tcPr>
+            <w:cnfStyle w:val="001000000000" w:firstRow="0" w:lastRow="0" w:firstColumn="1" w:lastColumn="0" w:oddVBand="0" w:evenVBand="0" w:oddHBand="0" w:evenHBand="0" w:firstRowFirstColumn="0" w:firstRowLastColumn="0" w:lastRowFirstColumn="0" w:lastRowLastColumn="0"/>
+            <w:tcW w:w="1277" w:type="dxa"/>
+          </w:tcPr>
+          <w:p>
+            <w:r>
+              <w:t>Number of Solutions</w:t>
+            </w:r>
+          </w:p>
+        </w:tc>
+        <w:tc>
+          <w:tcPr>
+            <w:tcW w:w="709" w:type="dxa"/>
+          </w:tcPr>
+          <w:p>
+            <w:pPr>
+              <w:cnfStyle w:val="000000000000" w:firstRow="0" w:lastRow="0" w:firstColumn="0" w:lastColumn="0" w:oddVBand="0" w:evenVBand="0" w:oddHBand="0" w:evenHBand="0" w:firstRowFirstColumn="0" w:firstRowLastColumn="0" w:lastRowFirstColumn="0" w:lastRowLastColumn="0"/>
+            </w:pPr>
+            <w:r>
+              <w:t>1</w:t>
+            </w:r>
+          </w:p>
+        </w:tc>
+        <w:tc>
+          <w:tcPr>
+            <w:tcW w:w="850" w:type="dxa"/>
+          </w:tcPr>
+          <w:p>
+            <w:pPr>
+              <w:cnfStyle w:val="000000000000" w:firstRow="0" w:lastRow="0" w:firstColumn="0" w:lastColumn="0" w:oddVBand="0" w:evenVBand="0" w:oddHBand="0" w:evenHBand="0" w:firstRowFirstColumn="0" w:firstRowLastColumn="0" w:lastRowFirstColumn="0" w:lastRowLastColumn="0"/>
+            </w:pPr>
+            <w:r>
+              <w:t>0</w:t>
+            </w:r>
+          </w:p>
+        </w:tc>
+        <w:tc>
+          <w:tcPr>
+            <w:tcW w:w="851" w:type="dxa"/>
+          </w:tcPr>
+          <w:p>
+            <w:pPr>
+              <w:cnfStyle w:val="000000000000" w:firstRow="0" w:lastRow="0" w:firstColumn="0" w:lastColumn="0" w:oddVBand="0" w:evenVBand="0" w:oddHBand="0" w:evenHBand="0" w:firstRowFirstColumn="0" w:firstRowLastColumn="0" w:lastRowFirstColumn="0" w:lastRowLastColumn="0"/>
+            </w:pPr>
+            <w:r>
+              <w:t>0</w:t>
+            </w:r>
+          </w:p>
+        </w:tc>
+        <w:tc>
+          <w:tcPr>
+            <w:tcW w:w="850" w:type="dxa"/>
+          </w:tcPr>
+          <w:p>
+            <w:pPr>
+              <w:cnfStyle w:val="000000000000" w:firstRow="0" w:lastRow="0" w:firstColumn="0" w:lastColumn="0" w:oddVBand="0" w:evenVBand="0" w:oddHBand="0" w:evenHBand="0" w:firstRowFirstColumn="0" w:firstRowLastColumn="0" w:lastRowFirstColumn="0" w:lastRowLastColumn="0"/>
+            </w:pPr>
+            <w:r>
+              <w:t>2</w:t>
+            </w:r>
+          </w:p>
+        </w:tc>
+        <w:tc>
+          <w:tcPr>
+            <w:tcW w:w="851" w:type="dxa"/>
+          </w:tcPr>
+          <w:p>
+            <w:pPr>
+              <w:cnfStyle w:val="000000000000" w:firstRow="0" w:lastRow="0" w:firstColumn="0" w:lastColumn="0" w:oddVBand="0" w:evenVBand="0" w:oddHBand="0" w:evenHBand="0" w:firstRowFirstColumn="0" w:firstRowLastColumn="0" w:lastRowFirstColumn="0" w:lastRowLastColumn="0"/>
+            </w:pPr>
+            <w:r>
+              <w:t>10</w:t>
+            </w:r>
+          </w:p>
+        </w:tc>
+        <w:tc>
+          <w:tcPr>
+            <w:tcW w:w="850" w:type="dxa"/>
+          </w:tcPr>
+          <w:p>
+            <w:pPr>
+              <w:cnfStyle w:val="000000000000" w:firstRow="0" w:lastRow="0" w:firstColumn="0" w:lastColumn="0" w:oddVBand="0" w:evenVBand="0" w:oddHBand="0" w:evenHBand="0" w:firstRowFirstColumn="0" w:firstRowLastColumn="0" w:lastRowFirstColumn="0" w:lastRowLastColumn="0"/>
+            </w:pPr>
+            <w:r>
+              <w:t>4</w:t>
+            </w:r>
+          </w:p>
+        </w:tc>
+        <w:tc>
+          <w:tcPr>
+            <w:tcW w:w="851" w:type="dxa"/>
+          </w:tcPr>
+          <w:p>
+            <w:pPr>
+              <w:cnfStyle w:val="000000000000" w:firstRow="0" w:lastRow="0" w:firstColumn="0" w:lastColumn="0" w:oddVBand="0" w:evenVBand="0" w:oddHBand="0" w:evenHBand="0" w:firstRowFirstColumn="0" w:firstRowLastColumn="0" w:lastRowFirstColumn="0" w:lastRowLastColumn="0"/>
+            </w:pPr>
+            <w:r>
+              <w:t>40</w:t>
+            </w:r>
+          </w:p>
+        </w:tc>
+      </w:tr>
+    </w:tbl>
+    <w:p>
+      <w:pPr>
+        <w:rPr>
+          <w:rFonts w:ascii="Courier New" w:hAnsi="Courier New" w:cs="Courier New"/>
+        </w:rPr>
+      </w:pPr>
+    </w:p>
+    <w:p>
+      <w:pPr>
+        <w:rPr>
+          <w:rFonts w:cstheme="minorHAnsi"/>
+        </w:rPr>
+      </w:pPr>
+      <w:r>
+        <w:rPr>
+          <w:rFonts w:cstheme="minorHAnsi"/>
+        </w:rPr>
+        <w:t>With the number of solutions matching to the previous solutions, it is safe to assume this pruning technique is still providing correct solutions – in a reduced time period.</w:t>
+      </w:r>
+    </w:p>
+    <w:p>
+      <w:pPr>
+        <w:rPr>
+          <w:rFonts w:cstheme="minorHAnsi"/>
+        </w:rPr>
+      </w:pPr>
+      <w:r>
+        <w:rPr>
+          <w:rFonts w:cstheme="minorHAnsi"/>
+        </w:rPr>
+        <w:t>This proves that the branches of the search tree that we are now skipping are completely redundant.</w:t>
+      </w:r>
+    </w:p>
+    <w:p>
+      <w:pPr>
+        <w:rPr>
+          <w:rFonts w:cstheme="minorHAnsi"/>
+        </w:rPr>
+      </w:pPr>
+    </w:p>
+    <w:p>
+      <w:pPr>
+        <w:pStyle w:val="Heading2"/>
+        <w:rPr>
+          <w:rFonts w:asciiTheme="minorHAnsi" w:hAnsiTheme="minorHAnsi"/>
+        </w:rPr>
+      </w:pPr>
+      <w:bookmarkStart w:id="6" w:name="_Toc35893444"/>
+      <w:r>
+        <w:lastRenderedPageBreak/>
+        <w:t>N = 30 - BFS</w:t>
+      </w:r>
+      <w:bookmarkEnd w:id="6"/>
+      <w:r>
+        <w:rPr>
+          <w:rFonts w:asciiTheme="minorHAnsi" w:hAnsiTheme="minorHAnsi"/>
+        </w:rPr>
+        <w:br/>
+      </w:r>
+    </w:p>
+    <w:p>
+      <w:r>
+        <w:t>Here we can see the relation of time to number of queens is exponential up to 8 queens:</w:t>
+      </w:r>
+    </w:p>
+    <w:p>
+      <w:r>
+        <w:drawing>
+          <wp:inline distT="0" distB="0" distL="0" distR="0" wp14:anchorId="1DCD4D8D" wp14:editId="2701643B">
+            <wp:extent cx="4784651" cy="3566160"/>
+            <wp:effectExtent l="0" t="0" r="0" b="0"/>
+            <wp:docPr id="4" name="Picture 4"/>
+            <wp:cNvGraphicFramePr>
+              <a:graphicFrameLocks xmlns:a="http://schemas.openxmlformats.org/drawingml/2006/main" noChangeAspect="1"/>
+            </wp:cNvGraphicFramePr>
+            <a:graphic xmlns:a="http://schemas.openxmlformats.org/drawingml/2006/main">
+              <a:graphicData uri="http://schemas.openxmlformats.org/drawingml/2006/picture">
+                <pic:pic xmlns:pic="http://schemas.openxmlformats.org/drawingml/2006/picture">
+                  <pic:nvPicPr>
+                    <pic:cNvPr id="1" name=""/>
+                    <pic:cNvPicPr/>
+                  </pic:nvPicPr>
+                  <pic:blipFill rotWithShape="1">
+                    <a:blip r:embed="rId7"/>
+                    <a:srcRect t="1469" r="1500"/>
+                    <a:stretch/>
+                  </pic:blipFill>
+                  <pic:spPr bwMode="auto">
+                    <a:xfrm>
+                      <a:off x="0" y="0"/>
+                      <a:ext cx="4785557" cy="3566835"/>
+                    </a:xfrm>
+                    <a:prstGeom prst="rect">
+                      <a:avLst/>
+                    </a:prstGeom>
+                    <a:ln>
+                      <a:noFill/>
+                    </a:ln>
+                    <a:extLst>
+                      <a:ext uri="{53640926-AAD7-44D8-BBD7-CCE9431645EC}">
+                        <a14:shadowObscured xmlns:a14="http://schemas.microsoft.com/office/drawing/2010/main"/>
+                      </a:ext>
+                    </a:extLst>
+                  </pic:spPr>
+                </pic:pic>
+              </a:graphicData>
+            </a:graphic>
+          </wp:inline>
+        </w:drawing>
+      </w:r>
+    </w:p>
+    <w:p>
+      <w:r>
+        <w:rPr>
+          <w:sz w:val="24"/>
+          <w:szCs w:val="24"/>
+        </w:rPr>
+        <w:t>We know that the time complexity of a BFS = O(b</w:t>
+      </w:r>
+      <w:r>
+        <w:rPr>
+          <w:sz w:val="24"/>
+          <w:szCs w:val="24"/>
+          <w:vertAlign w:val="superscript"/>
+        </w:rPr>
+        <w:t>d</w:t>
+      </w:r>
+      <w:r>
+        <w:rPr>
+          <w:sz w:val="24"/>
+          <w:szCs w:val="24"/>
+        </w:rPr>
+        <w:t>)</w:t>
+      </w:r>
+      <w:r>
+        <w:t>;</w:t>
+      </w:r>
+    </w:p>
+    <w:p>
+      <w:r>
+        <w:t xml:space="preserve"> b = number of branches at each </w:t>
+      </w:r>
+      <w:r>
+        <w:t>layer, d</w:t>
+      </w:r>
+      <w:r>
+        <w:t xml:space="preserve"> = number of child node layers from the root (depth) </w:t>
+      </w:r>
+    </w:p>
+    <w:p/>
+    <w:p>
+      <w:r>
+        <w:t>If N = 30, then there will be 30 branches at each layer, and 30 layers depth from root node to bottom</w:t>
+      </w:r>
+    </w:p>
+    <w:p>
+      <w:r>
+        <w:t>So: b = 30, d = 30</w:t>
+      </w:r>
+    </w:p>
+    <w:p>
+      <w:pPr>
+        <w:rPr>
+          <w:sz w:val="24"/>
+          <w:szCs w:val="24"/>
+        </w:rPr>
+      </w:pPr>
+      <w:r>
+        <w:rPr>
+          <w:sz w:val="24"/>
+          <w:szCs w:val="24"/>
+        </w:rPr>
+        <w:t xml:space="preserve">When n = 30, Time complexity = </w:t>
+      </w:r>
+      <w:r>
+        <w:rPr>
+          <w:sz w:val="24"/>
+          <w:szCs w:val="24"/>
+        </w:rPr>
+        <w:t>O(</w:t>
+      </w:r>
+      <w:r>
+        <w:rPr>
+          <w:sz w:val="24"/>
+          <w:szCs w:val="24"/>
+        </w:rPr>
+        <w:t>30</w:t>
+      </w:r>
+      <w:r>
+        <w:rPr>
+          <w:sz w:val="28"/>
+          <w:szCs w:val="28"/>
+          <w:vertAlign w:val="superscript"/>
+        </w:rPr>
+        <w:t>30</w:t>
+      </w:r>
+      <w:r>
+        <w:rPr>
+          <w:sz w:val="24"/>
+          <w:szCs w:val="24"/>
+        </w:rPr>
+        <w:t>)</w:t>
+      </w:r>
+    </w:p>
+    <w:p>
+      <w:pPr>
+        <w:rPr>
+          <w:sz w:val="24"/>
+          <w:szCs w:val="24"/>
+        </w:rPr>
+      </w:pPr>
+    </w:p>
+    <w:p>
+      <w:r>
+        <w:rPr>
+          <w:sz w:val="24"/>
+          <w:szCs w:val="24"/>
+        </w:rPr>
+        <w:t xml:space="preserve">As for number of solutions – since I did not manage to get past 10 Queens, I do not have enough data to theorise how many solutions </w:t>
+      </w:r>
+      <w:r>
+        <w:rPr>
+          <w:sz w:val="24"/>
+          <w:szCs w:val="24"/>
+        </w:rPr>
+        <w:t>N = 30 has.</w:t>
+      </w:r>
+      <w:r>
+        <w:br w:type="page"/>
+      </w:r>
+    </w:p>
+    <w:p>
+      <w:pPr>
+        <w:pStyle w:val="Heading1"/>
+      </w:pPr>
+      <w:bookmarkStart w:id="7" w:name="_Toc35893445"/>
+      <w:r>
+        <w:lastRenderedPageBreak/>
+        <w:t>Part B – Informed Search</w:t>
+      </w:r>
+      <w:bookmarkEnd w:id="7"/>
+    </w:p>
+    <w:p>
+      <w:r>
+        <w:t xml:space="preserve">2 different informed searching strategies have been developed to solve this problem – Hill-climb search, and Simulated Annealing. </w:t>
+      </w:r>
+    </w:p>
+    <w:p>
+      <w:pPr>
+        <w:pStyle w:val="Heading2"/>
+      </w:pPr>
+      <w:bookmarkStart w:id="8" w:name="_Toc35893446"/>
+      <w:r>
+        <w:t>Hillclimb</w:t>
+      </w:r>
+      <w:bookmarkEnd w:id="8"/>
+    </w:p>
+    <w:p>
+      <w:pPr>
+        <w:pStyle w:val="Heading3"/>
+      </w:pPr>
+      <w:bookmarkStart w:id="9" w:name="_Toc35893447"/>
+      <w:r>
+        <w:t>Algorithm Design – Hill-climb</w:t>
+      </w:r>
+      <w:bookmarkEnd w:id="9"/>
+    </w:p>
+    <w:p>
+      <w:r>
+        <w:t>This implementation of the hill-climbing search algorithm is the random restart hill-climb. It proved to be relatively effective in solving the N-Queens problem.</w:t>
+      </w:r>
+      <w:r>
+        <w:t xml:space="preserve"> </w:t>
+      </w:r>
+    </w:p>
+    <w:p>
+      <w:r>
+        <w:t>When the algorithm finds a local maximum, it will randomly restart to a new point in the state space, hoping this time to be able to progress to find the global maximum.</w:t>
+      </w:r>
+    </w:p>
+    <w:p>
+      <w:pPr>
+        <w:rPr>
+          <w:b/>
+          <w:bCs/>
+        </w:rPr>
+      </w:pPr>
+      <w:r>
+        <w:rPr>
+          <w:b/>
+          <w:bCs/>
+        </w:rPr>
+        <w:t>Important:</w:t>
+      </w:r>
+      <w:r>
+        <w:rPr>
+          <w:b/>
+          <w:bCs/>
+        </w:rPr>
+        <w:t xml:space="preserve"> when generating a new N-Queens board – each column has been allocated 1 queen – since we can assume N columns = 1 Queen per column</w:t>
+      </w:r>
+    </w:p>
+    <w:p>
+      <w:pPr>
+        <w:pStyle w:val="Heading3"/>
+      </w:pPr>
+      <w:bookmarkStart w:id="10" w:name="_Toc35893448"/>
+      <w:r>
+        <w:t>Pseudocode – Hill-climb</w:t>
+      </w:r>
+      <w:bookmarkEnd w:id="10"/>
+    </w:p>
+    <w:p>
+      <w:pPr>
+        <w:spacing w:after="0"/>
+        <w:rPr>
+          <w:rFonts w:ascii="Courier New" w:hAnsi="Courier New" w:cs="Courier New"/>
+        </w:rPr>
+      </w:pPr>
+      <w:r>
+        <w:rPr>
+          <w:rFonts w:ascii="Courier New" w:hAnsi="Courier New" w:cs="Courier New"/>
+        </w:rPr>
+        <w:t>while the queens are clashing:</w:t>
+      </w:r>
+    </w:p>
+    <w:p>
+      <w:pPr>
+        <w:spacing w:after="0"/>
+        <w:ind w:firstLine="720"/>
+        <w:rPr>
+          <w:rFonts w:ascii="Courier New" w:hAnsi="Courier New" w:cs="Courier New"/>
+        </w:rPr>
+      </w:pPr>
+      <w:r>
+        <w:rPr>
+          <w:rFonts w:ascii="Courier New" w:hAnsi="Courier New" w:cs="Courier New"/>
+        </w:rPr>
+        <w:t>boards = array of all local neighbours</w:t>
+      </w:r>
+    </w:p>
+    <w:p>
+      <w:pPr>
+        <w:spacing w:after="0"/>
+        <w:ind w:firstLine="720"/>
+        <w:rPr>
+          <w:rFonts w:ascii="Courier New" w:hAnsi="Courier New" w:cs="Courier New"/>
+        </w:rPr>
+      </w:pPr>
+      <w:r>
+        <w:rPr>
+          <w:rFonts w:ascii="Courier New" w:hAnsi="Courier New" w:cs="Courier New"/>
+        </w:rPr>
+        <w:t>for every neighbour in the array of neighbours:</w:t>
+      </w:r>
+    </w:p>
+    <w:p>
+      <w:pPr>
+        <w:spacing w:after="0"/>
+        <w:ind w:left="720" w:firstLine="720"/>
+        <w:rPr>
+          <w:rFonts w:ascii="Courier New" w:hAnsi="Courier New" w:cs="Courier New"/>
+        </w:rPr>
+      </w:pPr>
+      <w:r>
+        <w:rPr>
+          <w:rFonts w:ascii="Courier New" w:hAnsi="Courier New" w:cs="Courier New"/>
+        </w:rPr>
+        <w:t xml:space="preserve">store </w:t>
+      </w:r>
+      <w:r>
+        <w:rPr>
+          <w:rFonts w:ascii="Courier New" w:hAnsi="Courier New" w:cs="Courier New"/>
+        </w:rPr>
+        <w:t>&lt;- neighbour’s cost</w:t>
+      </w:r>
+    </w:p>
+    <w:p>
+      <w:pPr>
+        <w:spacing w:after="0"/>
+        <w:ind w:left="720" w:firstLine="720"/>
+        <w:rPr>
+          <w:rFonts w:ascii="Courier New" w:hAnsi="Courier New" w:cs="Courier New"/>
+        </w:rPr>
+      </w:pPr>
+      <w:r>
+        <w:rPr>
+          <w:rFonts w:ascii="Courier New" w:hAnsi="Courier New" w:cs="Courier New"/>
+        </w:rPr>
+        <w:t>if neighbour’s cost is better than previous cost:</w:t>
+      </w:r>
+    </w:p>
+    <w:p>
+      <w:pPr>
+        <w:spacing w:after="0"/>
+        <w:ind w:left="1440" w:firstLine="720"/>
+        <w:rPr>
+          <w:rFonts w:ascii="Courier New" w:hAnsi="Courier New" w:cs="Courier New"/>
+        </w:rPr>
+      </w:pPr>
+      <w:r>
+        <w:rPr>
+          <w:rFonts w:ascii="Courier New" w:hAnsi="Courier New" w:cs="Courier New"/>
+        </w:rPr>
+        <w:t>neighbour is our new board</w:t>
+      </w:r>
+    </w:p>
+    <w:p>
+      <w:pPr>
+        <w:spacing w:after="0"/>
+        <w:ind w:left="720" w:firstLine="720"/>
+        <w:rPr>
+          <w:rFonts w:ascii="Courier New" w:hAnsi="Courier New" w:cs="Courier New"/>
+        </w:rPr>
+      </w:pPr>
+      <w:r>
+        <w:rPr>
+          <w:rFonts w:ascii="Courier New" w:hAnsi="Courier New" w:cs="Courier New"/>
+        </w:rPr>
+        <w:t>if the board has not been changed to a neighbour at all:</w:t>
+      </w:r>
+    </w:p>
+    <w:p>
+      <w:pPr>
+        <w:spacing w:after="0"/>
+        <w:ind w:firstLine="720"/>
+        <w:rPr>
+          <w:rFonts w:ascii="Courier New" w:hAnsi="Courier New" w:cs="Courier New"/>
+        </w:rPr>
+      </w:pPr>
+      <w:r>
+        <w:rPr>
+          <w:rFonts w:ascii="Courier New" w:hAnsi="Courier New" w:cs="Courier New"/>
+        </w:rPr>
+        <w:t xml:space="preserve">            exit the hill climb and restart</w:t>
+      </w:r>
+    </w:p>
+    <w:p>
+      <w:pPr>
+        <w:spacing w:after="0"/>
+        <w:ind w:firstLine="720"/>
+        <w:rPr>
+          <w:rFonts w:ascii="Courier New" w:hAnsi="Courier New" w:cs="Courier New"/>
+        </w:rPr>
+      </w:pPr>
+      <w:r>
+        <w:rPr>
+          <w:rFonts w:ascii="Courier New" w:hAnsi="Courier New" w:cs="Courier New"/>
+        </w:rPr>
+        <w:t xml:space="preserve">    </w:t>
+      </w:r>
+      <w:r>
+        <w:rPr>
+          <w:rFonts w:ascii="Courier New" w:hAnsi="Courier New" w:cs="Courier New"/>
+        </w:rPr>
+        <w:tab/>
+      </w:r>
+      <w:r>
+        <w:rPr>
+          <w:rFonts w:ascii="Courier New" w:hAnsi="Courier New" w:cs="Courier New"/>
+        </w:rPr>
+        <w:t>if cost == 0:</w:t>
+      </w:r>
+    </w:p>
+    <w:p>
+      <w:pPr>
+        <w:spacing w:after="0"/>
+        <w:ind w:firstLine="720"/>
+        <w:rPr>
+          <w:rFonts w:ascii="Courier New" w:hAnsi="Courier New" w:cs="Courier New"/>
+        </w:rPr>
+      </w:pPr>
+      <w:r>
+        <w:rPr>
+          <w:rFonts w:ascii="Courier New" w:hAnsi="Courier New" w:cs="Courier New"/>
+        </w:rPr>
+        <w:t xml:space="preserve">         solution has been found</w:t>
+      </w:r>
+    </w:p>
+    <w:p/>
+    <w:p>
+      <w:pPr>
+        <w:pStyle w:val="Heading3"/>
+      </w:pPr>
+      <w:bookmarkStart w:id="11" w:name="_Toc35893449"/>
+      <w:r>
+        <w:t>Results</w:t>
+      </w:r>
+      <w:bookmarkEnd w:id="11"/>
+    </w:p>
+    <w:p>
+      <w:r>
+        <w:t>Average running time of Hill-climb for N-Queens:</w:t>
+      </w:r>
+    </w:p>
+    <w:tbl>
+      <w:tblPr>
+        <w:tblStyle w:val="GridTable5Dark-Accent1"/>
+        <w:tblW w:w="0" w:type="auto"/>
+        <w:tblLook w:val="04A0" w:firstRow="1" w:lastRow="0" w:firstColumn="1" w:lastColumn="0" w:noHBand="0" w:noVBand="1"/>
+      </w:tblPr>
+      <w:tblGrid>
+        <w:gridCol w:w="1129"/>
+        <w:gridCol w:w="993"/>
+        <w:gridCol w:w="992"/>
+        <w:gridCol w:w="992"/>
+        <w:gridCol w:w="1134"/>
+        <w:gridCol w:w="1134"/>
+        <w:gridCol w:w="1134"/>
+      </w:tblGrid>
+      <w:tr>
+        <w:trPr>
+          <w:cnfStyle w:val="100000000000" w:firstRow="1" w:lastRow="0" w:firstColumn="0" w:lastColumn="0" w:oddVBand="0" w:evenVBand="0" w:oddHBand="0" w:evenHBand="0" w:firstRowFirstColumn="0" w:firstRowLastColumn="0" w:lastRowFirstColumn="0" w:lastRowLastColumn="0"/>
+        </w:trPr>
+        <w:tc>
+          <w:tcPr>
+            <w:cnfStyle w:val="001000000000" w:firstRow="0" w:lastRow="0" w:firstColumn="1" w:lastColumn="0" w:oddVBand="0" w:evenVBand="0" w:oddHBand="0" w:evenHBand="0" w:firstRowFirstColumn="0" w:firstRowLastColumn="0" w:lastRowFirstColumn="0" w:lastRowLastColumn="0"/>
+            <w:tcW w:w="1129" w:type="dxa"/>
+          </w:tcPr>
+          <w:p>
+            <w:r>
+              <w:t>N Queens</w:t>
+            </w:r>
+          </w:p>
+        </w:tc>
+        <w:tc>
+          <w:tcPr>
+            <w:tcW w:w="993" w:type="dxa"/>
+          </w:tcPr>
+          <w:p>
+            <w:pPr>
+              <w:cnfStyle w:val="100000000000" w:firstRow="1" w:lastRow="0" w:firstColumn="0" w:lastColumn="0" w:oddVBand="0" w:evenVBand="0" w:oddHBand="0" w:evenHBand="0" w:firstRowFirstColumn="0" w:firstRowLastColumn="0" w:lastRowFirstColumn="0" w:lastRowLastColumn="0"/>
+            </w:pPr>
+            <w:r>
+              <w:t>4</w:t>
+            </w:r>
+          </w:p>
+        </w:tc>
+        <w:tc>
+          <w:tcPr>
+            <w:tcW w:w="992" w:type="dxa"/>
+          </w:tcPr>
+          <w:p>
+            <w:pPr>
+              <w:cnfStyle w:val="100000000000" w:firstRow="1" w:lastRow="0" w:firstColumn="0" w:lastColumn="0" w:oddVBand="0" w:evenVBand="0" w:oddHBand="0" w:evenHBand="0" w:firstRowFirstColumn="0" w:firstRowLastColumn="0" w:lastRowFirstColumn="0" w:lastRowLastColumn="0"/>
+            </w:pPr>
+            <w:r>
+              <w:t>5</w:t>
+            </w:r>
+          </w:p>
+        </w:tc>
+        <w:tc>
+          <w:tcPr>
+            <w:tcW w:w="992" w:type="dxa"/>
+          </w:tcPr>
+          <w:p>
+            <w:pPr>
+              <w:cnfStyle w:val="100000000000" w:firstRow="1" w:lastRow="0" w:firstColumn="0" w:lastColumn="0" w:oddVBand="0" w:evenVBand="0" w:oddHBand="0" w:evenHBand="0" w:firstRowFirstColumn="0" w:firstRowLastColumn="0" w:lastRowFirstColumn="0" w:lastRowLastColumn="0"/>
+            </w:pPr>
+            <w:r>
+              <w:t>6</w:t>
+            </w:r>
+          </w:p>
+        </w:tc>
+        <w:tc>
+          <w:tcPr>
+            <w:tcW w:w="1134" w:type="dxa"/>
+          </w:tcPr>
+          <w:p>
+            <w:pPr>
+              <w:cnfStyle w:val="100000000000" w:firstRow="1" w:lastRow="0" w:firstColumn="0" w:lastColumn="0" w:oddVBand="0" w:evenVBand="0" w:oddHBand="0" w:evenHBand="0" w:firstRowFirstColumn="0" w:firstRowLastColumn="0" w:lastRowFirstColumn="0" w:lastRowLastColumn="0"/>
+            </w:pPr>
+            <w:r>
+              <w:t>7</w:t>
+            </w:r>
+          </w:p>
+        </w:tc>
+        <w:tc>
+          <w:tcPr>
+            <w:tcW w:w="1134" w:type="dxa"/>
+          </w:tcPr>
+          <w:p>
+            <w:pPr>
+              <w:cnfStyle w:val="100000000000" w:firstRow="1" w:lastRow="0" w:firstColumn="0" w:lastColumn="0" w:oddVBand="0" w:evenVBand="0" w:oddHBand="0" w:evenHBand="0" w:firstRowFirstColumn="0" w:firstRowLastColumn="0" w:lastRowFirstColumn="0" w:lastRowLastColumn="0"/>
+            </w:pPr>
+            <w:r>
+              <w:t>8</w:t>
+            </w:r>
+          </w:p>
+        </w:tc>
+        <w:tc>
+          <w:tcPr>
+            <w:tcW w:w="1134" w:type="dxa"/>
+          </w:tcPr>
+          <w:p>
+            <w:pPr>
+              <w:cnfStyle w:val="100000000000" w:firstRow="1" w:lastRow="0" w:firstColumn="0" w:lastColumn="0" w:oddVBand="0" w:evenVBand="0" w:oddHBand="0" w:evenHBand="0" w:firstRowFirstColumn="0" w:firstRowLastColumn="0" w:lastRowFirstColumn="0" w:lastRowLastColumn="0"/>
+            </w:pPr>
+            <w:r>
+              <w:t>9</w:t>
+            </w:r>
+          </w:p>
+        </w:tc>
+      </w:tr>
+      <w:tr>
+        <w:trPr>
+          <w:cnfStyle w:val="000000100000" w:firstRow="0" w:lastRow="0" w:firstColumn="0" w:lastColumn="0" w:oddVBand="0" w:evenVBand="0" w:oddHBand="1" w:evenHBand="0" w:firstRowFirstColumn="0" w:firstRowLastColumn="0" w:lastRowFirstColumn="0" w:lastRowLastColumn="0"/>
+        </w:trPr>
+        <w:tc>
+          <w:tcPr>
+            <w:cnfStyle w:val="001000000000" w:firstRow="0" w:lastRow="0" w:firstColumn="1" w:lastColumn="0" w:oddVBand="0" w:evenVBand="0" w:oddHBand="0" w:evenHBand="0" w:firstRowFirstColumn="0" w:firstRowLastColumn="0" w:lastRowFirstColumn="0" w:lastRowLastColumn="0"/>
+            <w:tcW w:w="1129" w:type="dxa"/>
+          </w:tcPr>
+          <w:p>
+            <w:r>
+              <w:t>Time (seconds)</w:t>
+            </w:r>
+          </w:p>
+        </w:tc>
+        <w:tc>
+          <w:tcPr>
+            <w:tcW w:w="993" w:type="dxa"/>
+          </w:tcPr>
+          <w:p>
+            <w:pPr>
+              <w:cnfStyle w:val="000000100000" w:firstRow="0" w:lastRow="0" w:firstColumn="0" w:lastColumn="0" w:oddVBand="0" w:evenVBand="0" w:oddHBand="1" w:evenHBand="0" w:firstRowFirstColumn="0" w:firstRowLastColumn="0" w:lastRowFirstColumn="0" w:lastRowLastColumn="0"/>
+            </w:pPr>
+            <w:r>
+              <w:t>0.007</w:t>
+            </w:r>
+          </w:p>
+        </w:tc>
+        <w:tc>
+          <w:tcPr>
+            <w:tcW w:w="992" w:type="dxa"/>
+          </w:tcPr>
+          <w:p>
+            <w:pPr>
+              <w:cnfStyle w:val="000000100000" w:firstRow="0" w:lastRow="0" w:firstColumn="0" w:lastColumn="0" w:oddVBand="0" w:evenVBand="0" w:oddHBand="1" w:evenHBand="0" w:firstRowFirstColumn="0" w:firstRowLastColumn="0" w:lastRowFirstColumn="0" w:lastRowLastColumn="0"/>
+            </w:pPr>
+            <w:r>
+              <w:t>0.013</w:t>
+            </w:r>
+          </w:p>
+        </w:tc>
+        <w:tc>
+          <w:tcPr>
+            <w:tcW w:w="992" w:type="dxa"/>
+          </w:tcPr>
+          <w:p>
+            <w:pPr>
+              <w:cnfStyle w:val="000000100000" w:firstRow="0" w:lastRow="0" w:firstColumn="0" w:lastColumn="0" w:oddVBand="0" w:evenVBand="0" w:oddHBand="1" w:evenHBand="0" w:firstRowFirstColumn="0" w:firstRowLastColumn="0" w:lastRowFirstColumn="0" w:lastRowLastColumn="0"/>
+            </w:pPr>
+            <w:r>
+              <w:t>0.167</w:t>
+            </w:r>
+          </w:p>
+        </w:tc>
+        <w:tc>
+          <w:tcPr>
+            <w:tcW w:w="1134" w:type="dxa"/>
+          </w:tcPr>
+          <w:p>
+            <w:pPr>
+              <w:cnfStyle w:val="000000100000" w:firstRow="0" w:lastRow="0" w:firstColumn="0" w:lastColumn="0" w:oddVBand="0" w:evenVBand="0" w:oddHBand="1" w:evenHBand="0" w:firstRowFirstColumn="0" w:firstRowLastColumn="0" w:lastRowFirstColumn="0" w:lastRowLastColumn="0"/>
+            </w:pPr>
+            <w:r>
+              <w:t>0.295</w:t>
+            </w:r>
+          </w:p>
+        </w:tc>
+        <w:tc>
+          <w:tcPr>
+            <w:tcW w:w="1134" w:type="dxa"/>
+          </w:tcPr>
+          <w:p>
+            <w:pPr>
+              <w:cnfStyle w:val="000000100000" w:firstRow="0" w:lastRow="0" w:firstColumn="0" w:lastColumn="0" w:oddVBand="0" w:evenVBand="0" w:oddHBand="1" w:evenHBand="0" w:firstRowFirstColumn="0" w:firstRowLastColumn="0" w:lastRowFirstColumn="0" w:lastRowLastColumn="0"/>
+            </w:pPr>
+            <w:r>
+              <w:t>2.473</w:t>
+            </w:r>
+          </w:p>
+        </w:tc>
+        <w:tc>
+          <w:tcPr>
+            <w:tcW w:w="1134" w:type="dxa"/>
+          </w:tcPr>
+          <w:p>
+            <w:pPr>
+              <w:cnfStyle w:val="000000100000" w:firstRow="0" w:lastRow="0" w:firstColumn="0" w:lastColumn="0" w:oddVBand="0" w:evenVBand="0" w:oddHBand="1" w:evenHBand="0" w:firstRowFirstColumn="0" w:firstRowLastColumn="0" w:lastRowFirstColumn="0" w:lastRowLastColumn="0"/>
+            </w:pPr>
+            <w:r>
+              <w:t>9.659</w:t>
             </w:r>
           </w:p>
         </w:tc>
       </w:tr>
     </w:tbl>
     <w:p/>
+    <w:p>
+      <w:r>
+        <w:t>(These averages are across 5 runs)</w:t>
+      </w:r>
+    </w:p>
+    <w:p>
+      <w:r>
+        <w:t>Beyond 9 Queens, it was found to be excessive to be running to get the average times.</w:t>
+      </w:r>
+    </w:p>
     <w:p/>
     <w:p>
-      <w:r>
-        <w:t>To solve the 8 x 8 board for 8 Queens using the BFS search method takes approximately 27 minutes for my hardware to complete.</w:t>
-      </w:r>
-    </w:p>
-    <w:p>
-      <w:r>
-        <w:t>Because of this reason I was unable to continue testing due to time constraints on the assignment.</w:t>
-      </w:r>
-      <w:bookmarkStart w:id="0" w:name="_GoBack"/>
-      <w:bookmarkEnd w:id="0"/>
+      <w:pPr>
+        <w:pStyle w:val="Heading3"/>
+      </w:pPr>
+      <w:bookmarkStart w:id="12" w:name="_Toc35893450"/>
+      <w:r>
+        <w:lastRenderedPageBreak/>
+        <w:t>6-Queen Output</w:t>
+      </w:r>
+      <w:r>
+        <w:t xml:space="preserve"> – Hill-climb</w:t>
+      </w:r>
+      <w:bookmarkEnd w:id="12"/>
+    </w:p>
+    <w:p>
+      <w:r>
+        <w:drawing>
+          <wp:inline distT="0" distB="0" distL="0" distR="0" wp14:anchorId="3688F7D5" wp14:editId="57AD5666">
+            <wp:extent cx="2609850" cy="2201078"/>
+            <wp:effectExtent l="0" t="0" r="0" b="8890"/>
+            <wp:docPr id="1" name="Picture 1"/>
+            <wp:cNvGraphicFramePr>
+              <a:graphicFrameLocks xmlns:a="http://schemas.openxmlformats.org/drawingml/2006/main" noChangeAspect="1"/>
+            </wp:cNvGraphicFramePr>
+            <a:graphic xmlns:a="http://schemas.openxmlformats.org/drawingml/2006/main">
+              <a:graphicData uri="http://schemas.openxmlformats.org/drawingml/2006/picture">
+                <pic:pic xmlns:pic="http://schemas.openxmlformats.org/drawingml/2006/picture">
+                  <pic:nvPicPr>
+                    <pic:cNvPr id="1" name=""/>
+                    <pic:cNvPicPr/>
+                  </pic:nvPicPr>
+                  <pic:blipFill rotWithShape="1">
+                    <a:blip r:embed="rId8"/>
+                    <a:srcRect r="14212"/>
+                    <a:stretch/>
+                  </pic:blipFill>
+                  <pic:spPr bwMode="auto">
+                    <a:xfrm>
+                      <a:off x="0" y="0"/>
+                      <a:ext cx="2634104" cy="2221534"/>
+                    </a:xfrm>
+                    <a:prstGeom prst="rect">
+                      <a:avLst/>
+                    </a:prstGeom>
+                    <a:ln>
+                      <a:noFill/>
+                    </a:ln>
+                    <a:extLst>
+                      <a:ext uri="{53640926-AAD7-44D8-BBD7-CCE9431645EC}">
+                        <a14:shadowObscured xmlns:a14="http://schemas.microsoft.com/office/drawing/2010/main"/>
+                      </a:ext>
+                    </a:extLst>
+                  </pic:spPr>
+                </pic:pic>
+              </a:graphicData>
+            </a:graphic>
+          </wp:inline>
+        </w:drawing>
+      </w:r>
+    </w:p>
+    <w:p>
+      <w:r>
+        <w:t>Here it can be seen the basic output for the Hill-climb search:</w:t>
+      </w:r>
+    </w:p>
+    <w:p>
+      <w:pPr>
+        <w:pStyle w:val="ListParagraph"/>
+        <w:numPr>
+          <w:ilvl w:val="0"/>
+          <w:numId w:val="2"/>
+        </w:numPr>
+        <w:spacing w:after="0" w:line="480" w:lineRule="auto"/>
+      </w:pPr>
+      <w:r>
+        <w:t>The initial board</w:t>
+      </w:r>
+    </w:p>
+    <w:p>
+      <w:pPr>
+        <w:pStyle w:val="ListParagraph"/>
+        <w:numPr>
+          <w:ilvl w:val="0"/>
+          <w:numId w:val="2"/>
+        </w:numPr>
+        <w:spacing w:after="0" w:line="480" w:lineRule="auto"/>
+      </w:pPr>
+      <w:r>
+        <w:t>The solution board that has been found</w:t>
+      </w:r>
+    </w:p>
+    <w:p>
+      <w:pPr>
+        <w:pStyle w:val="ListParagraph"/>
+        <w:numPr>
+          <w:ilvl w:val="0"/>
+          <w:numId w:val="2"/>
+        </w:numPr>
+        <w:spacing w:after="0" w:line="480" w:lineRule="auto"/>
+        <w:rPr>
+          <w:rFonts w:asciiTheme="majorHAnsi" w:eastAsiaTheme="majorEastAsia" w:hAnsiTheme="majorHAnsi" w:cstheme="majorBidi"/>
+          <w:color w:val="2F5496" w:themeColor="accent1" w:themeShade="BF"/>
+          <w:sz w:val="26"/>
+          <w:szCs w:val="26"/>
+        </w:rPr>
+      </w:pPr>
+      <w:r>
+        <w:t>The computation time it took to complete</w:t>
+      </w:r>
+      <w:r>
+        <w:br w:type="page"/>
+      </w:r>
+    </w:p>
+    <w:p>
+      <w:pPr>
+        <w:pStyle w:val="Heading2"/>
+      </w:pPr>
+      <w:bookmarkStart w:id="13" w:name="_Toc35893451"/>
+      <w:r>
+        <w:lastRenderedPageBreak/>
+        <w:t>Simulated Annealing</w:t>
+      </w:r>
+      <w:bookmarkEnd w:id="13"/>
+    </w:p>
+    <w:p>
+      <w:pPr>
+        <w:pStyle w:val="Heading3"/>
+      </w:pPr>
+      <w:bookmarkStart w:id="14" w:name="_Toc35893452"/>
+      <w:r>
+        <w:t>Algorithm Design – Simulated Annealing</w:t>
+      </w:r>
+      <w:bookmarkEnd w:id="14"/>
+    </w:p>
+    <w:p>
+      <w:r>
+        <w:t xml:space="preserve">The Simulated Annealing algorithm was very similar to the previously implemented Hill-climbing </w:t>
+      </w:r>
+      <w:r>
+        <w:t>algorithm;</w:t>
+      </w:r>
+      <w:r>
+        <w:t xml:space="preserve"> </w:t>
+      </w:r>
+      <w:r>
+        <w:t>however,</w:t>
+      </w:r>
+      <w:r>
+        <w:t xml:space="preserve"> it differs in the way it deals with local maximums.</w:t>
+      </w:r>
+    </w:p>
+    <w:p>
+      <w:r>
+        <w:t xml:space="preserve">Where the hill-climb would restart to avoid a local maximum, the simulated annealing algorithm will </w:t>
+      </w:r>
+      <w:r>
+        <w:t xml:space="preserve">use a mathematical algorithm to take a random move that will allow the algorithm to traverse past the local maximum – it never restarts. </w:t>
+      </w:r>
     </w:p>
     <w:p/>
+    <w:p>
+      <w:pPr>
+        <w:rPr>
+          <w:b/>
+          <w:bCs/>
+        </w:rPr>
+      </w:pPr>
+      <w:r>
+        <w:rPr>
+          <w:b/>
+          <w:bCs/>
+        </w:rPr>
+        <w:t>Important:</w:t>
+      </w:r>
+      <w:r>
+        <w:rPr>
+          <w:b/>
+          <w:bCs/>
+        </w:rPr>
+        <w:t xml:space="preserve"> </w:t>
+      </w:r>
+      <w:r>
+        <w:rPr>
+          <w:b/>
+          <w:bCs/>
+        </w:rPr>
+        <w:t xml:space="preserve">again, </w:t>
+      </w:r>
+      <w:r>
+        <w:rPr>
+          <w:b/>
+          <w:bCs/>
+        </w:rPr>
+        <w:t>when generating a new N-Queens board – each column has been allocated 1 queen – since we can assume N columns = 1 Queen per column</w:t>
+      </w:r>
+    </w:p>
+    <w:p>
+      <w:pPr>
+        <w:rPr>
+          <w:b/>
+          <w:bCs/>
+        </w:rPr>
+      </w:pPr>
+    </w:p>
+    <w:p>
+      <w:pPr>
+        <w:pStyle w:val="Heading3"/>
+      </w:pPr>
+      <w:bookmarkStart w:id="15" w:name="_Toc35893453"/>
+      <w:r>
+        <w:t>Pseudocode – Simulated Annealing</w:t>
+      </w:r>
+      <w:bookmarkEnd w:id="15"/>
+    </w:p>
+    <w:p>
+      <w:pPr>
+        <w:spacing w:after="0"/>
+        <w:rPr>
+          <w:rFonts w:ascii="Courier New" w:hAnsi="Courier New" w:cs="Courier New"/>
+        </w:rPr>
+      </w:pPr>
+      <w:r>
+        <w:rPr>
+          <w:rFonts w:ascii="Courier New" w:hAnsi="Courier New" w:cs="Courier New"/>
+        </w:rPr>
+        <w:t>while Temperature is greater than 0:</w:t>
+      </w:r>
+    </w:p>
+    <w:p>
+      <w:pPr>
+        <w:spacing w:after="0"/>
+        <w:rPr>
+          <w:rFonts w:ascii="Courier New" w:hAnsi="Courier New" w:cs="Courier New"/>
+        </w:rPr>
+      </w:pPr>
+      <w:r>
+        <w:rPr>
+          <w:rFonts w:ascii="Courier New" w:hAnsi="Courier New" w:cs="Courier New"/>
+        </w:rPr>
+        <w:t xml:space="preserve">        for n times: </w:t>
+      </w:r>
+    </w:p>
+    <w:p>
+      <w:pPr>
+        <w:spacing w:after="0"/>
+        <w:rPr>
+          <w:rFonts w:ascii="Courier New" w:hAnsi="Courier New" w:cs="Courier New"/>
+        </w:rPr>
+      </w:pPr>
+      <w:r>
+        <w:rPr>
+          <w:rFonts w:ascii="Courier New" w:hAnsi="Courier New" w:cs="Courier New"/>
+        </w:rPr>
+        <w:t xml:space="preserve">            board &lt;- a single random neighbour of our board</w:t>
+      </w:r>
+    </w:p>
+    <w:p>
+      <w:pPr>
+        <w:spacing w:after="0"/>
+        <w:rPr>
+          <w:rFonts w:ascii="Courier New" w:hAnsi="Courier New" w:cs="Courier New"/>
+        </w:rPr>
+      </w:pPr>
+      <w:r>
+        <w:rPr>
+          <w:rFonts w:ascii="Courier New" w:hAnsi="Courier New" w:cs="Courier New"/>
+        </w:rPr>
+        <w:t xml:space="preserve">            neighbour</w:t>
+      </w:r>
+      <w:r>
+        <w:rPr>
+          <w:rFonts w:ascii="Courier New" w:hAnsi="Courier New" w:cs="Courier New"/>
+        </w:rPr>
+        <w:t xml:space="preserve"> </w:t>
+      </w:r>
+      <w:r>
+        <w:rPr>
+          <w:rFonts w:ascii="Courier New" w:hAnsi="Courier New" w:cs="Courier New"/>
+        </w:rPr>
+        <w:t>cost &lt;- board’s cost</w:t>
+      </w:r>
+    </w:p>
+    <w:p>
+      <w:pPr>
+        <w:spacing w:after="0"/>
+        <w:ind w:firstLine="720"/>
+        <w:rPr>
+          <w:rFonts w:ascii="Courier New" w:hAnsi="Courier New" w:cs="Courier New"/>
+        </w:rPr>
+      </w:pPr>
+      <w:r>
+        <w:rPr>
+          <w:rFonts w:ascii="Courier New" w:hAnsi="Courier New" w:cs="Courier New"/>
+        </w:rPr>
+        <w:t>if cost == 0:</w:t>
+      </w:r>
+    </w:p>
+    <w:p>
+      <w:pPr>
+        <w:spacing w:after="0"/>
+        <w:ind w:firstLine="720"/>
+        <w:rPr>
+          <w:rFonts w:ascii="Courier New" w:hAnsi="Courier New" w:cs="Courier New"/>
+        </w:rPr>
+      </w:pPr>
+      <w:r>
+        <w:rPr>
+          <w:rFonts w:ascii="Courier New" w:hAnsi="Courier New" w:cs="Courier New"/>
+        </w:rPr>
+        <w:tab/>
+        <w:t>A solution has been found</w:t>
+      </w:r>
+    </w:p>
+    <w:p>
+      <w:pPr>
+        <w:spacing w:after="0"/>
+        <w:ind w:firstLine="720"/>
+        <w:rPr>
+          <w:rFonts w:ascii="Courier New" w:hAnsi="Courier New" w:cs="Courier New"/>
+        </w:rPr>
+      </w:pPr>
+      <w:r>
+        <w:rPr>
+          <w:rFonts w:ascii="Courier New" w:hAnsi="Courier New" w:cs="Courier New"/>
+        </w:rPr>
+        <w:t>Else if the neighbour_cost is less than original cost:</w:t>
+      </w:r>
+    </w:p>
+    <w:p>
+      <w:pPr>
+        <w:spacing w:after="0"/>
+        <w:rPr>
+          <w:rFonts w:ascii="Courier New" w:hAnsi="Courier New" w:cs="Courier New"/>
+        </w:rPr>
+      </w:pPr>
+      <w:r>
+        <w:rPr>
+          <w:rFonts w:ascii="Courier New" w:hAnsi="Courier New" w:cs="Courier New"/>
+        </w:rPr>
+        <w:t xml:space="preserve">                Our Board &lt;- </w:t>
+      </w:r>
+      <w:r>
+        <w:rPr>
+          <w:rFonts w:ascii="Courier New" w:hAnsi="Courier New" w:cs="Courier New"/>
+        </w:rPr>
+        <w:t xml:space="preserve">Neighbour’s </w:t>
+      </w:r>
+      <w:r>
+        <w:rPr>
+          <w:rFonts w:ascii="Courier New" w:hAnsi="Courier New" w:cs="Courier New"/>
+        </w:rPr>
+        <w:t>board</w:t>
+      </w:r>
+    </w:p>
+    <w:p>
+      <w:pPr>
+        <w:spacing w:after="0"/>
+        <w:ind w:firstLine="720"/>
+        <w:rPr>
+          <w:rFonts w:ascii="Courier New" w:hAnsi="Courier New" w:cs="Courier New"/>
+        </w:rPr>
+      </w:pPr>
+      <w:r>
+        <w:rPr>
+          <w:rFonts w:ascii="Courier New" w:hAnsi="Courier New" w:cs="Courier New"/>
+        </w:rPr>
+        <w:t>else:</w:t>
+      </w:r>
+    </w:p>
+    <w:p>
+      <w:pPr>
+        <w:spacing w:after="0"/>
+        <w:ind w:left="720" w:firstLine="720"/>
+        <w:rPr>
+          <w:rFonts w:ascii="Courier New" w:hAnsi="Courier New" w:cs="Courier New"/>
+        </w:rPr>
+      </w:pPr>
+      <w:r>
+        <w:rPr>
+          <w:rFonts w:ascii="Courier New" w:hAnsi="Courier New" w:cs="Courier New"/>
+        </w:rPr>
+        <w:t xml:space="preserve">delta = cost </w:t>
+      </w:r>
+      <w:r>
+        <w:rPr>
+          <w:rFonts w:ascii="Courier New" w:hAnsi="Courier New" w:cs="Courier New"/>
+        </w:rPr>
+        <w:t>–</w:t>
+      </w:r>
+      <w:r>
+        <w:rPr>
+          <w:rFonts w:ascii="Courier New" w:hAnsi="Courier New" w:cs="Courier New"/>
+        </w:rPr>
+        <w:t xml:space="preserve"> </w:t>
+      </w:r>
+      <w:r>
+        <w:rPr>
+          <w:rFonts w:ascii="Courier New" w:hAnsi="Courier New" w:cs="Courier New"/>
+        </w:rPr>
+        <w:t>neighbour</w:t>
+      </w:r>
+      <w:r>
+        <w:rPr>
+          <w:rFonts w:ascii="Courier New" w:hAnsi="Courier New" w:cs="Courier New"/>
+        </w:rPr>
+        <w:t xml:space="preserve"> </w:t>
+      </w:r>
+      <w:r>
+        <w:rPr>
+          <w:rFonts w:ascii="Courier New" w:hAnsi="Courier New" w:cs="Courier New"/>
+        </w:rPr>
+        <w:t>cost</w:t>
+      </w:r>
+    </w:p>
+    <w:p>
+      <w:pPr>
+        <w:spacing w:after="0"/>
+        <w:ind w:left="720" w:firstLine="720"/>
+        <w:rPr>
+          <w:rFonts w:ascii="Courier New" w:hAnsi="Courier New" w:cs="Courier New"/>
+          <w:sz w:val="24"/>
+          <w:szCs w:val="24"/>
+          <w:vertAlign w:val="superscript"/>
+        </w:rPr>
+      </w:pPr>
+      <w:r>
+        <w:rPr>
+          <w:rFonts w:ascii="Courier New" w:hAnsi="Courier New" w:cs="Courier New"/>
+          <w:sz w:val="24"/>
+          <w:szCs w:val="24"/>
+        </w:rPr>
+        <w:t>p = e</w:t>
+      </w:r>
+      <w:r>
+        <w:rPr>
+          <w:rFonts w:ascii="Courier New" w:hAnsi="Courier New" w:cs="Courier New"/>
+          <w:sz w:val="24"/>
+          <w:szCs w:val="24"/>
+          <w:vertAlign w:val="superscript"/>
+        </w:rPr>
+        <w:t>delta</w:t>
+      </w:r>
+      <w:r>
+        <w:rPr>
+          <w:rFonts w:ascii="Courier New" w:hAnsi="Courier New" w:cs="Courier New"/>
+          <w:sz w:val="24"/>
+          <w:szCs w:val="24"/>
+          <w:vertAlign w:val="superscript"/>
+        </w:rPr>
+        <w:t xml:space="preserve"> </w:t>
+      </w:r>
+      <w:r>
+        <w:rPr>
+          <w:rFonts w:ascii="Courier New" w:hAnsi="Courier New" w:cs="Courier New"/>
+          <w:sz w:val="24"/>
+          <w:szCs w:val="24"/>
+          <w:vertAlign w:val="superscript"/>
+        </w:rPr>
+        <w:t>/</w:t>
+      </w:r>
+      <w:r>
+        <w:rPr>
+          <w:rFonts w:ascii="Courier New" w:hAnsi="Courier New" w:cs="Courier New"/>
+          <w:sz w:val="24"/>
+          <w:szCs w:val="24"/>
+          <w:vertAlign w:val="superscript"/>
+        </w:rPr>
+        <w:t xml:space="preserve"> </w:t>
+      </w:r>
+      <w:r>
+        <w:rPr>
+          <w:rFonts w:ascii="Courier New" w:hAnsi="Courier New" w:cs="Courier New"/>
+          <w:sz w:val="24"/>
+          <w:szCs w:val="24"/>
+          <w:vertAlign w:val="superscript"/>
+        </w:rPr>
+        <w:t>Temperature</w:t>
+      </w:r>
+    </w:p>
+    <w:p>
+      <w:pPr>
+        <w:spacing w:after="0"/>
+        <w:ind w:left="720" w:firstLine="720"/>
+        <w:rPr>
+          <w:rFonts w:ascii="Courier New" w:hAnsi="Courier New" w:cs="Courier New"/>
+        </w:rPr>
+      </w:pPr>
+      <w:r>
+        <w:rPr>
+          <w:rFonts w:ascii="Courier New" w:hAnsi="Courier New" w:cs="Courier New"/>
+        </w:rPr>
+        <w:t>prob &lt;- random value between 0 and 1</w:t>
+      </w:r>
+    </w:p>
+    <w:p>
+      <w:pPr>
+        <w:spacing w:after="0"/>
+        <w:ind w:left="720" w:firstLine="720"/>
+        <w:rPr>
+          <w:rFonts w:ascii="Courier New" w:hAnsi="Courier New" w:cs="Courier New"/>
+        </w:rPr>
+      </w:pPr>
+      <w:r>
+        <w:rPr>
+          <w:rFonts w:ascii="Courier New" w:hAnsi="Courier New" w:cs="Courier New"/>
+        </w:rPr>
+        <w:t>if prob &lt; p:</w:t>
+      </w:r>
+    </w:p>
+    <w:p>
+      <w:pPr>
+        <w:spacing w:after="0"/>
+        <w:rPr>
+          <w:rFonts w:ascii="Courier New" w:hAnsi="Courier New" w:cs="Courier New"/>
+        </w:rPr>
+      </w:pPr>
+      <w:r>
+        <w:rPr>
+          <w:rFonts w:ascii="Courier New" w:hAnsi="Courier New" w:cs="Courier New"/>
+        </w:rPr>
+        <w:tab/>
+      </w:r>
+      <w:r>
+        <w:rPr>
+          <w:rFonts w:ascii="Courier New" w:hAnsi="Courier New" w:cs="Courier New"/>
+        </w:rPr>
+        <w:tab/>
+      </w:r>
+      <w:r>
+        <w:rPr>
+          <w:rFonts w:ascii="Courier New" w:hAnsi="Courier New" w:cs="Courier New"/>
+        </w:rPr>
+        <w:tab/>
+      </w:r>
+      <w:r>
+        <w:rPr>
+          <w:rFonts w:ascii="Courier New" w:hAnsi="Courier New" w:cs="Courier New"/>
+        </w:rPr>
+        <w:t xml:space="preserve">accept a random move </w:t>
+      </w:r>
+    </w:p>
+    <w:p>
+      <w:pPr>
+        <w:spacing w:after="0"/>
+        <w:rPr>
+          <w:rFonts w:ascii="Courier New" w:hAnsi="Courier New" w:cs="Courier New"/>
+        </w:rPr>
+      </w:pPr>
+      <w:r>
+        <w:rPr>
+          <w:rFonts w:ascii="Courier New" w:hAnsi="Courier New" w:cs="Courier New"/>
+        </w:rPr>
+        <w:t xml:space="preserve">T </w:t>
+      </w:r>
+      <w:r>
+        <w:rPr>
+          <w:rFonts w:ascii="Courier New" w:hAnsi="Courier New" w:cs="Courier New"/>
+        </w:rPr>
+        <w:t>&lt;- Temperature * alpha</w:t>
+      </w:r>
+    </w:p>
+    <w:p>
+      <w:pPr>
+        <w:spacing w:after="0"/>
+        <w:rPr>
+          <w:rFonts w:ascii="Courier New" w:hAnsi="Courier New" w:cs="Courier New"/>
+        </w:rPr>
+      </w:pPr>
+    </w:p>
+    <w:p>
+      <w:pPr>
+        <w:spacing w:after="0"/>
+        <w:rPr>
+          <w:rFonts w:ascii="Courier New" w:hAnsi="Courier New" w:cs="Courier New"/>
+        </w:rPr>
+      </w:pPr>
+    </w:p>
+    <w:p>
+      <w:pPr>
+        <w:pStyle w:val="Heading3"/>
+      </w:pPr>
+      <w:bookmarkStart w:id="16" w:name="_Toc35893454"/>
+      <w:r>
+        <w:t>Results</w:t>
+      </w:r>
+      <w:bookmarkEnd w:id="16"/>
+    </w:p>
+    <w:p>
+      <w:r>
+        <w:t>Average running time of Simulated Annealing for N-Queens:</w:t>
+      </w:r>
+    </w:p>
+    <w:tbl>
+      <w:tblPr>
+        <w:tblStyle w:val="GridTable5Dark-Accent1"/>
+        <w:tblW w:w="0" w:type="auto"/>
+        <w:tblLook w:val="04A0" w:firstRow="1" w:lastRow="0" w:firstColumn="1" w:lastColumn="0" w:noHBand="0" w:noVBand="1"/>
+      </w:tblPr>
+      <w:tblGrid>
+        <w:gridCol w:w="1129"/>
+        <w:gridCol w:w="993"/>
+        <w:gridCol w:w="992"/>
+        <w:gridCol w:w="992"/>
+        <w:gridCol w:w="1134"/>
+        <w:gridCol w:w="1134"/>
+        <w:gridCol w:w="1134"/>
+      </w:tblGrid>
+      <w:tr>
+        <w:trPr>
+          <w:cnfStyle w:val="100000000000" w:firstRow="1" w:lastRow="0" w:firstColumn="0" w:lastColumn="0" w:oddVBand="0" w:evenVBand="0" w:oddHBand="0" w:evenHBand="0" w:firstRowFirstColumn="0" w:firstRowLastColumn="0" w:lastRowFirstColumn="0" w:lastRowLastColumn="0"/>
+        </w:trPr>
+        <w:tc>
+          <w:tcPr>
+            <w:cnfStyle w:val="001000000000" w:firstRow="0" w:lastRow="0" w:firstColumn="1" w:lastColumn="0" w:oddVBand="0" w:evenVBand="0" w:oddHBand="0" w:evenHBand="0" w:firstRowFirstColumn="0" w:firstRowLastColumn="0" w:lastRowFirstColumn="0" w:lastRowLastColumn="0"/>
+            <w:tcW w:w="1129" w:type="dxa"/>
+          </w:tcPr>
+          <w:p>
+            <w:r>
+              <w:t>N Queens</w:t>
+            </w:r>
+          </w:p>
+        </w:tc>
+        <w:tc>
+          <w:tcPr>
+            <w:tcW w:w="993" w:type="dxa"/>
+          </w:tcPr>
+          <w:p>
+            <w:pPr>
+              <w:cnfStyle w:val="100000000000" w:firstRow="1" w:lastRow="0" w:firstColumn="0" w:lastColumn="0" w:oddVBand="0" w:evenVBand="0" w:oddHBand="0" w:evenHBand="0" w:firstRowFirstColumn="0" w:firstRowLastColumn="0" w:lastRowFirstColumn="0" w:lastRowLastColumn="0"/>
+            </w:pPr>
+            <w:r>
+              <w:t>4</w:t>
+            </w:r>
+          </w:p>
+        </w:tc>
+        <w:tc>
+          <w:tcPr>
+            <w:tcW w:w="992" w:type="dxa"/>
+          </w:tcPr>
+          <w:p>
+            <w:pPr>
+              <w:cnfStyle w:val="100000000000" w:firstRow="1" w:lastRow="0" w:firstColumn="0" w:lastColumn="0" w:oddVBand="0" w:evenVBand="0" w:oddHBand="0" w:evenHBand="0" w:firstRowFirstColumn="0" w:firstRowLastColumn="0" w:lastRowFirstColumn="0" w:lastRowLastColumn="0"/>
+            </w:pPr>
+            <w:r>
+              <w:t>5</w:t>
+            </w:r>
+          </w:p>
+        </w:tc>
+        <w:tc>
+          <w:tcPr>
+            <w:tcW w:w="992" w:type="dxa"/>
+          </w:tcPr>
+          <w:p>
+            <w:pPr>
+              <w:cnfStyle w:val="100000000000" w:firstRow="1" w:lastRow="0" w:firstColumn="0" w:lastColumn="0" w:oddVBand="0" w:evenVBand="0" w:oddHBand="0" w:evenHBand="0" w:firstRowFirstColumn="0" w:firstRowLastColumn="0" w:lastRowFirstColumn="0" w:lastRowLastColumn="0"/>
+            </w:pPr>
+            <w:r>
+              <w:t>6</w:t>
+            </w:r>
+          </w:p>
+        </w:tc>
+        <w:tc>
+          <w:tcPr>
+            <w:tcW w:w="1134" w:type="dxa"/>
+          </w:tcPr>
+          <w:p>
+            <w:pPr>
+              <w:cnfStyle w:val="100000000000" w:firstRow="1" w:lastRow="0" w:firstColumn="0" w:lastColumn="0" w:oddVBand="0" w:evenVBand="0" w:oddHBand="0" w:evenHBand="0" w:firstRowFirstColumn="0" w:firstRowLastColumn="0" w:lastRowFirstColumn="0" w:lastRowLastColumn="0"/>
+            </w:pPr>
+            <w:r>
+              <w:t>10</w:t>
+            </w:r>
+          </w:p>
+        </w:tc>
+        <w:tc>
+          <w:tcPr>
+            <w:tcW w:w="1134" w:type="dxa"/>
+          </w:tcPr>
+          <w:p>
+            <w:pPr>
+              <w:cnfStyle w:val="100000000000" w:firstRow="1" w:lastRow="0" w:firstColumn="0" w:lastColumn="0" w:oddVBand="0" w:evenVBand="0" w:oddHBand="0" w:evenHBand="0" w:firstRowFirstColumn="0" w:firstRowLastColumn="0" w:lastRowFirstColumn="0" w:lastRowLastColumn="0"/>
+            </w:pPr>
+            <w:r>
+              <w:t>20</w:t>
+            </w:r>
+          </w:p>
+        </w:tc>
+        <w:tc>
+          <w:tcPr>
+            <w:tcW w:w="1134" w:type="dxa"/>
+          </w:tcPr>
+          <w:p>
+            <w:pPr>
+              <w:cnfStyle w:val="100000000000" w:firstRow="1" w:lastRow="0" w:firstColumn="0" w:lastColumn="0" w:oddVBand="0" w:evenVBand="0" w:oddHBand="0" w:evenHBand="0" w:firstRowFirstColumn="0" w:firstRowLastColumn="0" w:lastRowFirstColumn="0" w:lastRowLastColumn="0"/>
+            </w:pPr>
+            <w:r>
+              <w:t>30</w:t>
+            </w:r>
+          </w:p>
+        </w:tc>
+      </w:tr>
+      <w:tr>
+        <w:trPr>
+          <w:cnfStyle w:val="000000100000" w:firstRow="0" w:lastRow="0" w:firstColumn="0" w:lastColumn="0" w:oddVBand="0" w:evenVBand="0" w:oddHBand="1" w:evenHBand="0" w:firstRowFirstColumn="0" w:firstRowLastColumn="0" w:lastRowFirstColumn="0" w:lastRowLastColumn="0"/>
+        </w:trPr>
+        <w:tc>
+          <w:tcPr>
+            <w:cnfStyle w:val="001000000000" w:firstRow="0" w:lastRow="0" w:firstColumn="1" w:lastColumn="0" w:oddVBand="0" w:evenVBand="0" w:oddHBand="0" w:evenHBand="0" w:firstRowFirstColumn="0" w:firstRowLastColumn="0" w:lastRowFirstColumn="0" w:lastRowLastColumn="0"/>
+            <w:tcW w:w="1129" w:type="dxa"/>
+          </w:tcPr>
+          <w:p>
+            <w:r>
+              <w:t>Time (seconds)</w:t>
+            </w:r>
+          </w:p>
+        </w:tc>
+        <w:tc>
+          <w:tcPr>
+            <w:tcW w:w="993" w:type="dxa"/>
+          </w:tcPr>
+          <w:p>
+            <w:pPr>
+              <w:cnfStyle w:val="000000100000" w:firstRow="0" w:lastRow="0" w:firstColumn="0" w:lastColumn="0" w:oddVBand="0" w:evenVBand="0" w:oddHBand="1" w:evenHBand="0" w:firstRowFirstColumn="0" w:firstRowLastColumn="0" w:lastRowFirstColumn="0" w:lastRowLastColumn="0"/>
+            </w:pPr>
+            <w:r>
+              <w:t>0.01</w:t>
+            </w:r>
+          </w:p>
+        </w:tc>
+        <w:tc>
+          <w:tcPr>
+            <w:tcW w:w="992" w:type="dxa"/>
+          </w:tcPr>
+          <w:p>
+            <w:pPr>
+              <w:cnfStyle w:val="000000100000" w:firstRow="0" w:lastRow="0" w:firstColumn="0" w:lastColumn="0" w:oddVBand="0" w:evenVBand="0" w:oddHBand="1" w:evenHBand="0" w:firstRowFirstColumn="0" w:firstRowLastColumn="0" w:lastRowFirstColumn="0" w:lastRowLastColumn="0"/>
+            </w:pPr>
+            <w:r>
+              <w:t>0.0144</w:t>
+            </w:r>
+          </w:p>
+        </w:tc>
+        <w:tc>
+          <w:tcPr>
+            <w:tcW w:w="992" w:type="dxa"/>
+          </w:tcPr>
+          <w:p>
+            <w:pPr>
+              <w:cnfStyle w:val="000000100000" w:firstRow="0" w:lastRow="0" w:firstColumn="0" w:lastColumn="0" w:oddVBand="0" w:evenVBand="0" w:oddHBand="1" w:evenHBand="0" w:firstRowFirstColumn="0" w:firstRowLastColumn="0" w:lastRowFirstColumn="0" w:lastRowLastColumn="0"/>
+            </w:pPr>
+            <w:r>
+              <w:t>0.153</w:t>
+            </w:r>
+          </w:p>
+        </w:tc>
+        <w:tc>
+          <w:tcPr>
+            <w:tcW w:w="1134" w:type="dxa"/>
+          </w:tcPr>
+          <w:p>
+            <w:pPr>
+              <w:cnfStyle w:val="000000100000" w:firstRow="0" w:lastRow="0" w:firstColumn="0" w:lastColumn="0" w:oddVBand="0" w:evenVBand="0" w:oddHBand="1" w:evenHBand="0" w:firstRowFirstColumn="0" w:firstRowLastColumn="0" w:lastRowFirstColumn="0" w:lastRowLastColumn="0"/>
+            </w:pPr>
+            <w:r>
+              <w:t>0.517</w:t>
+            </w:r>
+          </w:p>
+        </w:tc>
+        <w:tc>
+          <w:tcPr>
+            <w:tcW w:w="1134" w:type="dxa"/>
+          </w:tcPr>
+          <w:p>
+            <w:pPr>
+              <w:cnfStyle w:val="000000100000" w:firstRow="0" w:lastRow="0" w:firstColumn="0" w:lastColumn="0" w:oddVBand="0" w:evenVBand="0" w:oddHBand="1" w:evenHBand="0" w:firstRowFirstColumn="0" w:firstRowLastColumn="0" w:lastRowFirstColumn="0" w:lastRowLastColumn="0"/>
+            </w:pPr>
+            <w:r>
+              <w:t>3.176</w:t>
+            </w:r>
+          </w:p>
+        </w:tc>
+        <w:tc>
+          <w:tcPr>
+            <w:tcW w:w="1134" w:type="dxa"/>
+          </w:tcPr>
+          <w:p>
+            <w:pPr>
+              <w:cnfStyle w:val="000000100000" w:firstRow="0" w:lastRow="0" w:firstColumn="0" w:lastColumn="0" w:oddVBand="0" w:evenVBand="0" w:oddHBand="1" w:evenHBand="0" w:firstRowFirstColumn="0" w:firstRowLastColumn="0" w:lastRowFirstColumn="0" w:lastRowLastColumn="0"/>
+            </w:pPr>
+            <w:r>
+              <w:t>7.202</w:t>
+            </w:r>
+          </w:p>
+        </w:tc>
+      </w:tr>
+    </w:tbl>
+    <w:p/>
+    <w:p>
+      <w:r>
+        <w:t>(</w:t>
+      </w:r>
+      <w:r>
+        <w:t xml:space="preserve">These </w:t>
+      </w:r>
+      <w:r>
+        <w:t>averages are across 5 runs)</w:t>
+      </w:r>
+    </w:p>
+    <w:p/>
+    <w:p>
+      <w:r>
+        <w:br w:type="page"/>
+      </w:r>
+    </w:p>
+    <w:p>
+      <w:pPr>
+        <w:pStyle w:val="Heading3"/>
+      </w:pPr>
+      <w:bookmarkStart w:id="17" w:name="_Toc35893455"/>
+      <w:r>
+        <w:lastRenderedPageBreak/>
+        <w:t>6-Queen Output – Simulated Annealing</w:t>
+      </w:r>
+      <w:bookmarkEnd w:id="17"/>
+    </w:p>
+    <w:p>
+      <w:r>
+        <w:drawing>
+          <wp:inline distT="0" distB="0" distL="0" distR="0" wp14:anchorId="2ED4606D" wp14:editId="1D29205B">
+            <wp:extent cx="2505695" cy="2391800"/>
+            <wp:effectExtent l="0" t="0" r="9525" b="8890"/>
+            <wp:docPr id="2" name="Picture 2"/>
+            <wp:cNvGraphicFramePr>
+              <a:graphicFrameLocks xmlns:a="http://schemas.openxmlformats.org/drawingml/2006/main" noChangeAspect="1"/>
+            </wp:cNvGraphicFramePr>
+            <a:graphic xmlns:a="http://schemas.openxmlformats.org/drawingml/2006/main">
+              <a:graphicData uri="http://schemas.openxmlformats.org/drawingml/2006/picture">
+                <pic:pic xmlns:pic="http://schemas.openxmlformats.org/drawingml/2006/picture">
+                  <pic:nvPicPr>
+                    <pic:cNvPr id="1" name=""/>
+                    <pic:cNvPicPr/>
+                  </pic:nvPicPr>
+                  <pic:blipFill>
+                    <a:blip r:embed="rId9"/>
+                    <a:stretch>
+                      <a:fillRect/>
+                    </a:stretch>
+                  </pic:blipFill>
+                  <pic:spPr>
+                    <a:xfrm>
+                      <a:off x="0" y="0"/>
+                      <a:ext cx="2532709" cy="2417586"/>
+                    </a:xfrm>
+                    <a:prstGeom prst="rect">
+                      <a:avLst/>
+                    </a:prstGeom>
+                  </pic:spPr>
+                </pic:pic>
+              </a:graphicData>
+            </a:graphic>
+          </wp:inline>
+        </w:drawing>
+      </w:r>
+    </w:p>
+    <w:p>
+      <w:r>
+        <w:t>The basic output of the Simulated Annealing Search as above:</w:t>
+      </w:r>
+    </w:p>
+    <w:p>
+      <w:pPr>
+        <w:pStyle w:val="ListParagraph"/>
+        <w:numPr>
+          <w:ilvl w:val="0"/>
+          <w:numId w:val="3"/>
+        </w:numPr>
+        <w:spacing w:line="480" w:lineRule="auto"/>
+      </w:pPr>
+      <w:r>
+        <w:t>The Initial board</w:t>
+      </w:r>
+    </w:p>
+    <w:p>
+      <w:pPr>
+        <w:pStyle w:val="ListParagraph"/>
+        <w:numPr>
+          <w:ilvl w:val="0"/>
+          <w:numId w:val="3"/>
+        </w:numPr>
+        <w:spacing w:line="480" w:lineRule="auto"/>
+      </w:pPr>
+      <w:r>
+        <w:t>The initial cost</w:t>
+      </w:r>
+    </w:p>
+    <w:p>
+      <w:pPr>
+        <w:pStyle w:val="ListParagraph"/>
+        <w:numPr>
+          <w:ilvl w:val="0"/>
+          <w:numId w:val="3"/>
+        </w:numPr>
+        <w:spacing w:line="480" w:lineRule="auto"/>
+      </w:pPr>
+      <w:r>
+        <w:t>The Solution Board</w:t>
+      </w:r>
+    </w:p>
+    <w:p>
+      <w:pPr>
+        <w:pStyle w:val="ListParagraph"/>
+        <w:numPr>
+          <w:ilvl w:val="0"/>
+          <w:numId w:val="3"/>
+        </w:numPr>
+        <w:spacing w:line="480" w:lineRule="auto"/>
+      </w:pPr>
+      <w:r>
+        <w:t>Ensure the solution cost = 0</w:t>
+      </w:r>
+    </w:p>
+    <w:p>
+      <w:pPr>
+        <w:pStyle w:val="ListParagraph"/>
+        <w:numPr>
+          <w:ilvl w:val="0"/>
+          <w:numId w:val="3"/>
+        </w:numPr>
+        <w:spacing w:line="480" w:lineRule="auto"/>
+      </w:pPr>
+      <w:r>
+        <w:drawing>
+          <wp:anchor distT="0" distB="0" distL="114300" distR="114300" simplePos="0" relativeHeight="251661312" behindDoc="0" locked="0" layoutInCell="1" allowOverlap="1" wp14:anchorId="436A56C3" wp14:editId="15210804">
+            <wp:simplePos x="0" y="0"/>
+            <wp:positionH relativeFrom="margin">
+              <wp:align>left</wp:align>
+            </wp:positionH>
+            <wp:positionV relativeFrom="paragraph">
+              <wp:posOffset>260867</wp:posOffset>
+            </wp:positionV>
+            <wp:extent cx="4209758" cy="3096007"/>
+            <wp:effectExtent l="0" t="0" r="635" b="9525"/>
+            <wp:wrapTopAndBottom/>
+            <wp:docPr id="3" name="Picture 3"/>
+            <wp:cNvGraphicFramePr>
+              <a:graphicFrameLocks xmlns:a="http://schemas.openxmlformats.org/drawingml/2006/main" noChangeAspect="1"/>
+            </wp:cNvGraphicFramePr>
+            <a:graphic xmlns:a="http://schemas.openxmlformats.org/drawingml/2006/main">
+              <a:graphicData uri="http://schemas.openxmlformats.org/drawingml/2006/picture">
+                <pic:pic xmlns:pic="http://schemas.openxmlformats.org/drawingml/2006/picture">
+                  <pic:nvPicPr>
+                    <pic:cNvPr id="1" name=""/>
+                    <pic:cNvPicPr/>
+                  </pic:nvPicPr>
+                  <pic:blipFill rotWithShape="1">
+                    <a:blip r:embed="rId10">
+                      <a:extLst>
+                        <a:ext uri="{28A0092B-C50C-407E-A947-70E740481C1C}">
+                          <a14:useLocalDpi xmlns:a14="http://schemas.microsoft.com/office/drawing/2010/main" val="0"/>
+                        </a:ext>
+                      </a:extLst>
+                    </a:blip>
+                    <a:srcRect l="3161" t="7441" r="1998" b="1964"/>
+                    <a:stretch/>
+                  </pic:blipFill>
+                  <pic:spPr bwMode="auto">
+                    <a:xfrm>
+                      <a:off x="0" y="0"/>
+                      <a:ext cx="4209758" cy="3096007"/>
+                    </a:xfrm>
+                    <a:prstGeom prst="rect">
+                      <a:avLst/>
+                    </a:prstGeom>
+                    <a:ln>
+                      <a:noFill/>
+                    </a:ln>
+                    <a:extLst>
+                      <a:ext uri="{53640926-AAD7-44D8-BBD7-CCE9431645EC}">
+                        <a14:shadowObscured xmlns:a14="http://schemas.microsoft.com/office/drawing/2010/main"/>
+                      </a:ext>
+                    </a:extLst>
+                  </pic:spPr>
+                </pic:pic>
+              </a:graphicData>
+            </a:graphic>
+          </wp:anchor>
+        </w:drawing>
+      </w:r>
+      <w:r>
+        <w:t>The time taken to find the solution</w:t>
+      </w:r>
+      <w:bookmarkStart w:id="18" w:name="_GoBack"/>
+      <w:bookmarkEnd w:id="18"/>
+    </w:p>
+    <w:p>
+      <w:r>
+        <w:t>This graph represents the value of the cost growing and falling over the simulated annealing search above – with it growing meaning that it is traversing a local maximum/minimum.</w:t>
+      </w:r>
+    </w:p>
+    <w:p/>
+    <w:p>
+      <w:pPr>
+        <w:rPr>
+          <w:rFonts w:asciiTheme="majorHAnsi" w:eastAsiaTheme="majorEastAsia" w:hAnsiTheme="majorHAnsi" w:cstheme="majorBidi"/>
+          <w:color w:val="2F5496" w:themeColor="accent1" w:themeShade="BF"/>
+          <w:sz w:val="32"/>
+          <w:szCs w:val="32"/>
+        </w:rPr>
+      </w:pPr>
+      <w:r>
+        <w:br w:type="page"/>
+      </w:r>
+    </w:p>
+    <w:p>
+      <w:pPr>
+        <w:pStyle w:val="Heading1"/>
+      </w:pPr>
+      <w:bookmarkStart w:id="19" w:name="_Toc35893456"/>
+      <w:r>
+        <w:lastRenderedPageBreak/>
+        <w:t xml:space="preserve">Informed Search </w:t>
+      </w:r>
+      <w:r>
+        <w:t>– Hill-climb vs Simulated Annealing</w:t>
+      </w:r>
+      <w:r>
+        <w:t xml:space="preserve"> Summary</w:t>
+      </w:r>
+      <w:bookmarkEnd w:id="19"/>
+    </w:p>
+    <w:p/>
+    <w:p>
+      <w:r>
+        <w:t xml:space="preserve">The first thing to notice in this comparison – the simulated annealing wins by a mile. Because no matter where it starts, it will always keep progressing towards finding that global maximum. The hill-climb using a random restart, potentially can find every single local maximum before progressing to find the global (unlikely, but not impossible). </w:t>
+      </w:r>
+    </w:p>
+    <w:p>
+      <w:r>
+        <w:t>This dominance is easy to see in the results – with Simulated Annealing able to complete N = 30 quicker than Hill-climb completes N = 9.</w:t>
+      </w:r>
+    </w:p>
+    <w:p>
+      <w:r>
+        <w:t>This of course, makes absolute sense, because the Simulated Annealing is an improved version of the Hill-climb search – they both search nearby neighbourhoods, both take a better move if it is available – but because of how the Simulated Annealing deals with the situation of not finding a better move without resetting the board – it performs far better.</w:t>
+      </w:r>
+    </w:p>
+    <w:p/>
+    <w:p>
+      <w:pPr>
+        <w:pStyle w:val="Heading3"/>
+      </w:pPr>
+      <w:bookmarkStart w:id="20" w:name="_Toc35893457"/>
+      <w:r>
+        <w:t>Simulated Annealing Parameters</w:t>
+      </w:r>
+      <w:bookmarkEnd w:id="20"/>
+    </w:p>
+    <w:p>
+      <w:r>
+        <w:t>When working on the Simulated Annealing implementation, deciding on a starting temperature value was a bit of a challenge – I ended up trying out many different values to trial and error and see what happens.</w:t>
+      </w:r>
+    </w:p>
+    <w:p>
+      <w:r>
+        <w:t>I decided on using a temperature of 3 – starting with a really high temperature, such as 1000+ had adverse effects on time – it took slightly longer to complete.</w:t>
+      </w:r>
+    </w:p>
+    <w:p>
+      <w:r>
+        <w:t>Using a temperature that was &lt; 3 also had a different effect – it seemed to make the running time more randomised, less predictable.</w:t>
+      </w:r>
+    </w:p>
+    <w:p>
+      <w:r>
+        <w:t>The decision to go with 3 resulted in the most consistent running times – at least in my own testing.</w:t>
+      </w:r>
+    </w:p>
+    <w:p>
+      <w:r>
+        <w:t>As for choosing an alpha value, the decision was made to go for 0.9 – as it allows for a small temperature change, nothing too significant, but also not wasting time on iterations with little to no change.</w:t>
+      </w:r>
+    </w:p>
     <w:p/>
     <w:sectPr>
       <w:pgSz w:w="11906" w:h="16838"/>
@@ -1428,6 +5234,359 @@
     </w:sectPr>
   </w:body>
 </w:document>
+</file>
+
+<file path=word/numbering.xml><?xml version="1.0" encoding="utf-8"?>
+<w:numbering xmlns:wpc="http://schemas.microsoft.com/office/word/2010/wordprocessingCanvas" xmlns:cx="http://schemas.microsoft.com/office/drawing/2014/chartex" xmlns:cx1="http://schemas.microsoft.com/office/drawing/2015/9/8/chartex" xmlns:cx2="http://schemas.microsoft.com/office/drawing/2015/10/21/chartex" xmlns:cx3="http://schemas.microsoft.com/office/drawing/2016/5/9/chartex" xmlns:cx4="http://schemas.microsoft.com/office/drawing/2016/5/10/chartex" xmlns:cx5="http://schemas.microsoft.com/office/drawing/2016/5/11/chartex" xmlns:cx6="http://schemas.microsoft.com/office/drawing/2016/5/12/chartex" xmlns:cx7="http://schemas.microsoft.com/office/drawing/2016/5/13/chartex" xmlns:cx8="http://schemas.microsoft.com/office/drawing/2016/5/14/chartex" xmlns:mc="http://schemas.openxmlformats.org/markup-compatibility/2006" xmlns:aink="http://schemas.microsoft.com/office/drawing/2016/ink" xmlns:am3d="http://schemas.microsoft.com/office/drawing/2017/model3d" xmlns:o="urn:schemas-microsoft-com:office:office" xmlns:r="http://schemas.openxmlformats.org/officeDocument/2006/relationships" xmlns:m="http://schemas.openxmlformats.org/officeDocument/2006/math" xmlns:v="urn:schemas-microsoft-com:vml" xmlns:wp14="http://schemas.microsoft.com/office/word/2010/wordprocessingDrawing" xmlns:wp="http://schemas.openxmlformats.org/drawingml/2006/wordprocessingDrawing" xmlns:w10="urn:schemas-microsoft-com:office:word" xmlns:w="http://schemas.openxmlformats.org/wordprocessingml/2006/main" xmlns:w14="http://schemas.microsoft.com/office/word/2010/wordml" xmlns:w15="http://schemas.microsoft.com/office/word/2012/wordml" xmlns:w16cid="http://schemas.microsoft.com/office/word/2016/wordml/cid" xmlns:w16se="http://schemas.microsoft.com/office/word/2015/wordml/symex" xmlns:wpg="http://schemas.microsoft.com/office/word/2010/wordprocessingGroup" xmlns:wpi="http://schemas.microsoft.com/office/word/2010/wordprocessingInk" xmlns:wne="http://schemas.microsoft.com/office/word/2006/wordml" xmlns:wps="http://schemas.microsoft.com/office/word/2010/wordprocessingShape" mc:Ignorable="w14 w15 w16se w16cid wp14">
+  <w:abstractNum w:abstractNumId="0" w15:restartNumberingAfterBreak="0">
+    <w:nsid w:val="185358D1"/>
+    <w:multiLevelType w:val="hybridMultilevel"/>
+    <w:tmpl w:val="3B161846"/>
+    <w:lvl w:ilvl="0" w:tplc="0C09000B">
+      <w:start w:val="1"/>
+      <w:numFmt w:val="bullet"/>
+      <w:lvlText w:val=""/>
+      <w:lvlJc w:val="left"/>
+      <w:pPr>
+        <w:ind w:left="720" w:hanging="360"/>
+      </w:pPr>
+      <w:rPr>
+        <w:rFonts w:ascii="Wingdings" w:hAnsi="Wingdings" w:hint="default"/>
+      </w:rPr>
+    </w:lvl>
+    <w:lvl w:ilvl="1" w:tplc="0C090003" w:tentative="1">
+      <w:start w:val="1"/>
+      <w:numFmt w:val="bullet"/>
+      <w:lvlText w:val="o"/>
+      <w:lvlJc w:val="left"/>
+      <w:pPr>
+        <w:ind w:left="1440" w:hanging="360"/>
+      </w:pPr>
+      <w:rPr>
+        <w:rFonts w:ascii="Courier New" w:hAnsi="Courier New" w:cs="Courier New" w:hint="default"/>
+      </w:rPr>
+    </w:lvl>
+    <w:lvl w:ilvl="2" w:tplc="0C090005" w:tentative="1">
+      <w:start w:val="1"/>
+      <w:numFmt w:val="bullet"/>
+      <w:lvlText w:val=""/>
+      <w:lvlJc w:val="left"/>
+      <w:pPr>
+        <w:ind w:left="2160" w:hanging="360"/>
+      </w:pPr>
+      <w:rPr>
+        <w:rFonts w:ascii="Wingdings" w:hAnsi="Wingdings" w:hint="default"/>
+      </w:rPr>
+    </w:lvl>
+    <w:lvl w:ilvl="3" w:tplc="0C090001" w:tentative="1">
+      <w:start w:val="1"/>
+      <w:numFmt w:val="bullet"/>
+      <w:lvlText w:val=""/>
+      <w:lvlJc w:val="left"/>
+      <w:pPr>
+        <w:ind w:left="2880" w:hanging="360"/>
+      </w:pPr>
+      <w:rPr>
+        <w:rFonts w:ascii="Symbol" w:hAnsi="Symbol" w:hint="default"/>
+      </w:rPr>
+    </w:lvl>
+    <w:lvl w:ilvl="4" w:tplc="0C090003" w:tentative="1">
+      <w:start w:val="1"/>
+      <w:numFmt w:val="bullet"/>
+      <w:lvlText w:val="o"/>
+      <w:lvlJc w:val="left"/>
+      <w:pPr>
+        <w:ind w:left="3600" w:hanging="360"/>
+      </w:pPr>
+      <w:rPr>
+        <w:rFonts w:ascii="Courier New" w:hAnsi="Courier New" w:cs="Courier New" w:hint="default"/>
+      </w:rPr>
+    </w:lvl>
+    <w:lvl w:ilvl="5" w:tplc="0C090005" w:tentative="1">
+      <w:start w:val="1"/>
+      <w:numFmt w:val="bullet"/>
+      <w:lvlText w:val=""/>
+      <w:lvlJc w:val="left"/>
+      <w:pPr>
+        <w:ind w:left="4320" w:hanging="360"/>
+      </w:pPr>
+      <w:rPr>
+        <w:rFonts w:ascii="Wingdings" w:hAnsi="Wingdings" w:hint="default"/>
+      </w:rPr>
+    </w:lvl>
+    <w:lvl w:ilvl="6" w:tplc="0C090001" w:tentative="1">
+      <w:start w:val="1"/>
+      <w:numFmt w:val="bullet"/>
+      <w:lvlText w:val=""/>
+      <w:lvlJc w:val="left"/>
+      <w:pPr>
+        <w:ind w:left="5040" w:hanging="360"/>
+      </w:pPr>
+      <w:rPr>
+        <w:rFonts w:ascii="Symbol" w:hAnsi="Symbol" w:hint="default"/>
+      </w:rPr>
+    </w:lvl>
+    <w:lvl w:ilvl="7" w:tplc="0C090003" w:tentative="1">
+      <w:start w:val="1"/>
+      <w:numFmt w:val="bullet"/>
+      <w:lvlText w:val="o"/>
+      <w:lvlJc w:val="left"/>
+      <w:pPr>
+        <w:ind w:left="5760" w:hanging="360"/>
+      </w:pPr>
+      <w:rPr>
+        <w:rFonts w:ascii="Courier New" w:hAnsi="Courier New" w:cs="Courier New" w:hint="default"/>
+      </w:rPr>
+    </w:lvl>
+    <w:lvl w:ilvl="8" w:tplc="0C090005" w:tentative="1">
+      <w:start w:val="1"/>
+      <w:numFmt w:val="bullet"/>
+      <w:lvlText w:val=""/>
+      <w:lvlJc w:val="left"/>
+      <w:pPr>
+        <w:ind w:left="6480" w:hanging="360"/>
+      </w:pPr>
+      <w:rPr>
+        <w:rFonts w:ascii="Wingdings" w:hAnsi="Wingdings" w:hint="default"/>
+      </w:rPr>
+    </w:lvl>
+  </w:abstractNum>
+  <w:abstractNum w:abstractNumId="1" w15:restartNumberingAfterBreak="0">
+    <w:nsid w:val="3DD02805"/>
+    <w:multiLevelType w:val="hybridMultilevel"/>
+    <w:tmpl w:val="15D4B42E"/>
+    <w:lvl w:ilvl="0" w:tplc="0C090001">
+      <w:start w:val="1"/>
+      <w:numFmt w:val="bullet"/>
+      <w:lvlText w:val=""/>
+      <w:lvlJc w:val="left"/>
+      <w:pPr>
+        <w:ind w:left="720" w:hanging="360"/>
+      </w:pPr>
+      <w:rPr>
+        <w:rFonts w:ascii="Symbol" w:hAnsi="Symbol" w:hint="default"/>
+      </w:rPr>
+    </w:lvl>
+    <w:lvl w:ilvl="1" w:tplc="0C090003" w:tentative="1">
+      <w:start w:val="1"/>
+      <w:numFmt w:val="bullet"/>
+      <w:lvlText w:val="o"/>
+      <w:lvlJc w:val="left"/>
+      <w:pPr>
+        <w:ind w:left="1440" w:hanging="360"/>
+      </w:pPr>
+      <w:rPr>
+        <w:rFonts w:ascii="Courier New" w:hAnsi="Courier New" w:cs="Courier New" w:hint="default"/>
+      </w:rPr>
+    </w:lvl>
+    <w:lvl w:ilvl="2" w:tplc="0C090005" w:tentative="1">
+      <w:start w:val="1"/>
+      <w:numFmt w:val="bullet"/>
+      <w:lvlText w:val=""/>
+      <w:lvlJc w:val="left"/>
+      <w:pPr>
+        <w:ind w:left="2160" w:hanging="360"/>
+      </w:pPr>
+      <w:rPr>
+        <w:rFonts w:ascii="Wingdings" w:hAnsi="Wingdings" w:hint="default"/>
+      </w:rPr>
+    </w:lvl>
+    <w:lvl w:ilvl="3" w:tplc="0C090001" w:tentative="1">
+      <w:start w:val="1"/>
+      <w:numFmt w:val="bullet"/>
+      <w:lvlText w:val=""/>
+      <w:lvlJc w:val="left"/>
+      <w:pPr>
+        <w:ind w:left="2880" w:hanging="360"/>
+      </w:pPr>
+      <w:rPr>
+        <w:rFonts w:ascii="Symbol" w:hAnsi="Symbol" w:hint="default"/>
+      </w:rPr>
+    </w:lvl>
+    <w:lvl w:ilvl="4" w:tplc="0C090003" w:tentative="1">
+      <w:start w:val="1"/>
+      <w:numFmt w:val="bullet"/>
+      <w:lvlText w:val="o"/>
+      <w:lvlJc w:val="left"/>
+      <w:pPr>
+        <w:ind w:left="3600" w:hanging="360"/>
+      </w:pPr>
+      <w:rPr>
+        <w:rFonts w:ascii="Courier New" w:hAnsi="Courier New" w:cs="Courier New" w:hint="default"/>
+      </w:rPr>
+    </w:lvl>
+    <w:lvl w:ilvl="5" w:tplc="0C090005" w:tentative="1">
+      <w:start w:val="1"/>
+      <w:numFmt w:val="bullet"/>
+      <w:lvlText w:val=""/>
+      <w:lvlJc w:val="left"/>
+      <w:pPr>
+        <w:ind w:left="4320" w:hanging="360"/>
+      </w:pPr>
+      <w:rPr>
+        <w:rFonts w:ascii="Wingdings" w:hAnsi="Wingdings" w:hint="default"/>
+      </w:rPr>
+    </w:lvl>
+    <w:lvl w:ilvl="6" w:tplc="0C090001" w:tentative="1">
+      <w:start w:val="1"/>
+      <w:numFmt w:val="bullet"/>
+      <w:lvlText w:val=""/>
+      <w:lvlJc w:val="left"/>
+      <w:pPr>
+        <w:ind w:left="5040" w:hanging="360"/>
+      </w:pPr>
+      <w:rPr>
+        <w:rFonts w:ascii="Symbol" w:hAnsi="Symbol" w:hint="default"/>
+      </w:rPr>
+    </w:lvl>
+    <w:lvl w:ilvl="7" w:tplc="0C090003" w:tentative="1">
+      <w:start w:val="1"/>
+      <w:numFmt w:val="bullet"/>
+      <w:lvlText w:val="o"/>
+      <w:lvlJc w:val="left"/>
+      <w:pPr>
+        <w:ind w:left="5760" w:hanging="360"/>
+      </w:pPr>
+      <w:rPr>
+        <w:rFonts w:ascii="Courier New" w:hAnsi="Courier New" w:cs="Courier New" w:hint="default"/>
+      </w:rPr>
+    </w:lvl>
+    <w:lvl w:ilvl="8" w:tplc="0C090005" w:tentative="1">
+      <w:start w:val="1"/>
+      <w:numFmt w:val="bullet"/>
+      <w:lvlText w:val=""/>
+      <w:lvlJc w:val="left"/>
+      <w:pPr>
+        <w:ind w:left="6480" w:hanging="360"/>
+      </w:pPr>
+      <w:rPr>
+        <w:rFonts w:ascii="Wingdings" w:hAnsi="Wingdings" w:hint="default"/>
+      </w:rPr>
+    </w:lvl>
+  </w:abstractNum>
+  <w:abstractNum w:abstractNumId="2" w15:restartNumberingAfterBreak="0">
+    <w:nsid w:val="4BBA5E88"/>
+    <w:multiLevelType w:val="hybridMultilevel"/>
+    <w:tmpl w:val="927E8698"/>
+    <w:lvl w:ilvl="0" w:tplc="0C09000B">
+      <w:start w:val="1"/>
+      <w:numFmt w:val="bullet"/>
+      <w:lvlText w:val=""/>
+      <w:lvlJc w:val="left"/>
+      <w:pPr>
+        <w:ind w:left="720" w:hanging="360"/>
+      </w:pPr>
+      <w:rPr>
+        <w:rFonts w:ascii="Wingdings" w:hAnsi="Wingdings" w:hint="default"/>
+      </w:rPr>
+    </w:lvl>
+    <w:lvl w:ilvl="1" w:tplc="0C090003" w:tentative="1">
+      <w:start w:val="1"/>
+      <w:numFmt w:val="bullet"/>
+      <w:lvlText w:val="o"/>
+      <w:lvlJc w:val="left"/>
+      <w:pPr>
+        <w:ind w:left="1440" w:hanging="360"/>
+      </w:pPr>
+      <w:rPr>
+        <w:rFonts w:ascii="Courier New" w:hAnsi="Courier New" w:cs="Courier New" w:hint="default"/>
+      </w:rPr>
+    </w:lvl>
+    <w:lvl w:ilvl="2" w:tplc="0C090005" w:tentative="1">
+      <w:start w:val="1"/>
+      <w:numFmt w:val="bullet"/>
+      <w:lvlText w:val=""/>
+      <w:lvlJc w:val="left"/>
+      <w:pPr>
+        <w:ind w:left="2160" w:hanging="360"/>
+      </w:pPr>
+      <w:rPr>
+        <w:rFonts w:ascii="Wingdings" w:hAnsi="Wingdings" w:hint="default"/>
+      </w:rPr>
+    </w:lvl>
+    <w:lvl w:ilvl="3" w:tplc="0C090001" w:tentative="1">
+      <w:start w:val="1"/>
+      <w:numFmt w:val="bullet"/>
+      <w:lvlText w:val=""/>
+      <w:lvlJc w:val="left"/>
+      <w:pPr>
+        <w:ind w:left="2880" w:hanging="360"/>
+      </w:pPr>
+      <w:rPr>
+        <w:rFonts w:ascii="Symbol" w:hAnsi="Symbol" w:hint="default"/>
+      </w:rPr>
+    </w:lvl>
+    <w:lvl w:ilvl="4" w:tplc="0C090003" w:tentative="1">
+      <w:start w:val="1"/>
+      <w:numFmt w:val="bullet"/>
+      <w:lvlText w:val="o"/>
+      <w:lvlJc w:val="left"/>
+      <w:pPr>
+        <w:ind w:left="3600" w:hanging="360"/>
+      </w:pPr>
+      <w:rPr>
+        <w:rFonts w:ascii="Courier New" w:hAnsi="Courier New" w:cs="Courier New" w:hint="default"/>
+      </w:rPr>
+    </w:lvl>
+    <w:lvl w:ilvl="5" w:tplc="0C090005" w:tentative="1">
+      <w:start w:val="1"/>
+      <w:numFmt w:val="bullet"/>
+      <w:lvlText w:val=""/>
+      <w:lvlJc w:val="left"/>
+      <w:pPr>
+        <w:ind w:left="4320" w:hanging="360"/>
+      </w:pPr>
+      <w:rPr>
+        <w:rFonts w:ascii="Wingdings" w:hAnsi="Wingdings" w:hint="default"/>
+      </w:rPr>
+    </w:lvl>
+    <w:lvl w:ilvl="6" w:tplc="0C090001" w:tentative="1">
+      <w:start w:val="1"/>
+      <w:numFmt w:val="bullet"/>
+      <w:lvlText w:val=""/>
+      <w:lvlJc w:val="left"/>
+      <w:pPr>
+        <w:ind w:left="5040" w:hanging="360"/>
+      </w:pPr>
+      <w:rPr>
+        <w:rFonts w:ascii="Symbol" w:hAnsi="Symbol" w:hint="default"/>
+      </w:rPr>
+    </w:lvl>
+    <w:lvl w:ilvl="7" w:tplc="0C090003" w:tentative="1">
+      <w:start w:val="1"/>
+      <w:numFmt w:val="bullet"/>
+      <w:lvlText w:val="o"/>
+      <w:lvlJc w:val="left"/>
+      <w:pPr>
+        <w:ind w:left="5760" w:hanging="360"/>
+      </w:pPr>
+      <w:rPr>
+        <w:rFonts w:ascii="Courier New" w:hAnsi="Courier New" w:cs="Courier New" w:hint="default"/>
+      </w:rPr>
+    </w:lvl>
+    <w:lvl w:ilvl="8" w:tplc="0C090005" w:tentative="1">
+      <w:start w:val="1"/>
+      <w:numFmt w:val="bullet"/>
+      <w:lvlText w:val=""/>
+      <w:lvlJc w:val="left"/>
+      <w:pPr>
+        <w:ind w:left="6480" w:hanging="360"/>
+      </w:pPr>
+      <w:rPr>
+        <w:rFonts w:ascii="Wingdings" w:hAnsi="Wingdings" w:hint="default"/>
+      </w:rPr>
+    </w:lvl>
+  </w:abstractNum>
+  <w:num w:numId="1">
+    <w:abstractNumId w:val="1"/>
+  </w:num>
+  <w:num w:numId="2">
+    <w:abstractNumId w:val="0"/>
+  </w:num>
+  <w:num w:numId="3">
+    <w:abstractNumId w:val="2"/>
+  </w:num>
+</w:numbering>
 </file>
 
 <file path=word/styles.xml><?xml version="1.0" encoding="utf-8"?>
@@ -1553,6 +5712,7 @@
     <w:lsdException w:name="HTML Sample" w:semiHidden="1" w:unhideWhenUsed="1"/>
     <w:lsdException w:name="HTML Typewriter" w:semiHidden="1" w:unhideWhenUsed="1"/>
     <w:lsdException w:name="HTML Variable" w:semiHidden="1" w:unhideWhenUsed="1"/>
+    <w:lsdException w:name="Normal Table" w:semiHidden="1" w:unhideWhenUsed="1"/>
     <w:lsdException w:name="annotation subject" w:semiHidden="1" w:unhideWhenUsed="1"/>
     <w:lsdException w:name="No List" w:semiHidden="1" w:unhideWhenUsed="1"/>
     <w:lsdException w:name="Outline List 1" w:semiHidden="1" w:unhideWhenUsed="1"/>
@@ -1598,9 +5758,11 @@
     <w:lsdException w:name="Table Subtle 1" w:semiHidden="1" w:unhideWhenUsed="1"/>
     <w:lsdException w:name="Table Subtle 2" w:semiHidden="1" w:unhideWhenUsed="1"/>
     <w:lsdException w:name="Table Web 1" w:semiHidden="1" w:unhideWhenUsed="1"/>
+    <w:lsdException w:name="Table Web 2" w:semiHidden="1" w:unhideWhenUsed="1"/>
     <w:lsdException w:name="Table Web 3" w:semiHidden="1" w:unhideWhenUsed="1"/>
     <w:lsdException w:name="Balloon Text" w:semiHidden="1" w:unhideWhenUsed="1"/>
     <w:lsdException w:name="Table Grid" w:uiPriority="39"/>
+    <w:lsdException w:name="Table Theme" w:semiHidden="1" w:unhideWhenUsed="1"/>
     <w:lsdException w:name="Placeholder Text" w:semiHidden="1"/>
     <w:lsdException w:name="No Spacing" w:uiPriority="1" w:qFormat="1"/>
     <w:lsdException w:name="Light Shading" w:uiPriority="60"/>
@@ -2289,6 +6451,81 @@
       </w:tcPr>
     </w:tblStylePr>
   </w:style>
+  <w:style w:type="paragraph" w:styleId="TOCHeading">
+    <w:name w:val="TOC Heading"/>
+    <w:basedOn w:val="Heading1"/>
+    <w:next w:val="Normal"/>
+    <w:uiPriority w:val="39"/>
+    <w:unhideWhenUsed/>
+    <w:qFormat/>
+    <w:rsid w:val="00FF52B7"/>
+    <w:pPr>
+      <w:outlineLvl w:val="9"/>
+    </w:pPr>
+    <w:rPr>
+      <w:lang w:val="en-US"/>
+    </w:rPr>
+  </w:style>
+  <w:style w:type="paragraph" w:styleId="TOC1">
+    <w:name w:val="toc 1"/>
+    <w:basedOn w:val="Normal"/>
+    <w:next w:val="Normal"/>
+    <w:autoRedefine/>
+    <w:uiPriority w:val="39"/>
+    <w:unhideWhenUsed/>
+    <w:rsid w:val="00FF52B7"/>
+    <w:pPr>
+      <w:spacing w:after="100"/>
+    </w:pPr>
+  </w:style>
+  <w:style w:type="paragraph" w:styleId="TOC3">
+    <w:name w:val="toc 3"/>
+    <w:basedOn w:val="Normal"/>
+    <w:next w:val="Normal"/>
+    <w:autoRedefine/>
+    <w:uiPriority w:val="39"/>
+    <w:unhideWhenUsed/>
+    <w:rsid w:val="00FF52B7"/>
+    <w:pPr>
+      <w:spacing w:after="100"/>
+      <w:ind w:left="440"/>
+    </w:pPr>
+  </w:style>
+  <w:style w:type="paragraph" w:styleId="TOC2">
+    <w:name w:val="toc 2"/>
+    <w:basedOn w:val="Normal"/>
+    <w:next w:val="Normal"/>
+    <w:autoRedefine/>
+    <w:uiPriority w:val="39"/>
+    <w:unhideWhenUsed/>
+    <w:rsid w:val="00FF52B7"/>
+    <w:pPr>
+      <w:spacing w:after="100"/>
+      <w:ind w:left="220"/>
+    </w:pPr>
+  </w:style>
+  <w:style w:type="character" w:styleId="Hyperlink">
+    <w:name w:val="Hyperlink"/>
+    <w:basedOn w:val="DefaultParagraphFont"/>
+    <w:uiPriority w:val="99"/>
+    <w:unhideWhenUsed/>
+    <w:rsid w:val="00FF52B7"/>
+    <w:rPr>
+      <w:color w:val="0563C1" w:themeColor="hyperlink"/>
+      <w:u w:val="single"/>
+    </w:rPr>
+  </w:style>
+  <w:style w:type="paragraph" w:styleId="ListParagraph">
+    <w:name w:val="List Paragraph"/>
+    <w:basedOn w:val="Normal"/>
+    <w:uiPriority w:val="34"/>
+    <w:qFormat/>
+    <w:rsid w:val="00FF52B7"/>
+    <w:pPr>
+      <w:ind w:left="720"/>
+      <w:contextualSpacing/>
+    </w:pPr>
+  </w:style>
 </w:styles>
 </file>
 
@@ -2598,10 +6835,22 @@
 </CoverPageProperties>
 </file>
 
+<file path=customXml/item2.xml><?xml version="1.0" encoding="utf-8"?>
+<b:Sources xmlns:b="http://schemas.openxmlformats.org/officeDocument/2006/bibliography" xmlns="http://schemas.openxmlformats.org/officeDocument/2006/bibliography" SelectedStyle="\APASixthEditionOfficeOnline.xsl" StyleName="APA" Version="6"/>
+</file>
+
 <file path=customXml/itemProps1.xml><?xml version="1.0" encoding="utf-8"?>
 <ds:datastoreItem xmlns:ds="http://schemas.openxmlformats.org/officeDocument/2006/customXml" ds:itemID="{55AF091B-3C7A-41E3-B477-F2FDAA23CFDA}">
   <ds:schemaRefs>
     <ds:schemaRef ds:uri="http://schemas.microsoft.com/office/2006/coverPageProps"/>
   </ds:schemaRefs>
 </ds:datastoreItem>
+</file>
+
+<file path=customXml/itemProps2.xml><?xml version="1.0" encoding="utf-8"?>
+<ds:datastoreItem xmlns:ds="http://schemas.openxmlformats.org/officeDocument/2006/customXml" ds:itemID="{F77C929B-B415-4A92-8F1D-2CC6EF0991A8}">
+  <ds:schemaRefs>
+    <ds:schemaRef ds:uri="http://schemas.openxmlformats.org/officeDocument/2006/bibliography"/>
+  </ds:schemaRefs>
+</ds:datastoreItem>
 </file>
</xml_diff>